<commit_message>
Se añade documentacion final
</commit_message>
<xml_diff>
--- a/Presentacion/css.docx
+++ b/Presentacion/css.docx
@@ -13,6 +13,15 @@
           <w:szCs w:val="21"/>
         </w:rPr>
       </w:pPr>
+      <w:r>
+        <w:rPr>
+          <w:rFonts w:ascii="Consolas" w:eastAsia="Times New Roman" w:hAnsi="Consolas" w:cs="Times New Roman"/>
+          <w:color w:val="F8F8F2"/>
+          <w:sz w:val="21"/>
+          <w:szCs w:val="21"/>
+        </w:rPr>
+        <w:tab/>
+      </w:r>
     </w:p>
     <w:p>
       <w:pPr>
@@ -1750,7 +1759,6 @@
           <w:color w:val="F8F8F2"/>
           <w:sz w:val="21"/>
           <w:szCs w:val="21"/>
-          <w:lang w:val="es-MX"/>
         </w:rPr>
       </w:pPr>
       <w:r>
@@ -1768,7 +1776,6 @@
           <w:color w:val="6272A4"/>
           <w:sz w:val="21"/>
           <w:szCs w:val="21"/>
-          <w:lang w:val="es-MX"/>
         </w:rPr>
         <w:t>}</w:t>
       </w:r>
@@ -1782,31 +1789,39 @@
           <w:color w:val="F8F8F2"/>
           <w:sz w:val="21"/>
           <w:szCs w:val="21"/>
-          <w:lang w:val="es-MX"/>
-        </w:rPr>
-      </w:pPr>
-    </w:p>
-    <w:p>
-      <w:pPr>
-        <w:shd w:val="clear" w:color="auto" w:fill="282A36"/>
-        <w:spacing w:after="0" w:line="285" w:lineRule="atLeast"/>
-        <w:rPr>
-          <w:rFonts w:ascii="Consolas" w:eastAsia="Times New Roman" w:hAnsi="Consolas" w:cs="Times New Roman"/>
-          <w:color w:val="F8F8F2"/>
-          <w:sz w:val="21"/>
-          <w:szCs w:val="21"/>
-          <w:lang w:val="es-MX"/>
-        </w:rPr>
-      </w:pPr>
-      <w:r>
-        <w:rPr>
-          <w:rFonts w:ascii="Consolas" w:eastAsia="Times New Roman" w:hAnsi="Consolas" w:cs="Times New Roman"/>
-          <w:color w:val="6272A4"/>
-          <w:sz w:val="21"/>
-          <w:szCs w:val="21"/>
-          <w:lang w:val="es-MX"/>
-        </w:rPr>
-        <w:t>    Como tienenen la misma especificidad, se aplica el color rojo porque está al final</w:t>
+        </w:rPr>
+      </w:pPr>
+    </w:p>
+    <w:p>
+      <w:pPr>
+        <w:shd w:val="clear" w:color="auto" w:fill="282A36"/>
+        <w:spacing w:after="0" w:line="285" w:lineRule="atLeast"/>
+        <w:rPr>
+          <w:rFonts w:ascii="Consolas" w:eastAsia="Times New Roman" w:hAnsi="Consolas" w:cs="Times New Roman"/>
+          <w:color w:val="F8F8F2"/>
+          <w:sz w:val="21"/>
+          <w:szCs w:val="21"/>
+          <w:lang w:val="es-MX"/>
+        </w:rPr>
+      </w:pPr>
+      <w:r>
+        <w:rPr>
+          <w:rFonts w:ascii="Consolas" w:eastAsia="Times New Roman" w:hAnsi="Consolas" w:cs="Times New Roman"/>
+          <w:color w:val="6272A4"/>
+          <w:sz w:val="21"/>
+          <w:szCs w:val="21"/>
+        </w:rPr>
+        <w:t xml:space="preserve">    </w:t>
+      </w:r>
+      <w:r>
+        <w:rPr>
+          <w:rFonts w:ascii="Consolas" w:eastAsia="Times New Roman" w:hAnsi="Consolas" w:cs="Times New Roman"/>
+          <w:color w:val="6272A4"/>
+          <w:sz w:val="21"/>
+          <w:szCs w:val="21"/>
+          <w:lang w:val="es-MX"/>
+        </w:rPr>
+        <w:t>Como tienenen la misma especificidad, se aplica el color rojo porque está al final</w:t>
       </w:r>
     </w:p>
     <w:p>
@@ -1900,6 +1915,7 @@
           <w:color w:val="F8F8F2"/>
           <w:sz w:val="21"/>
           <w:szCs w:val="21"/>
+          <w:lang w:val="es-MX"/>
         </w:rPr>
       </w:pPr>
       <w:r>
@@ -1911,6 +1927,1219 @@
           <w:lang w:val="es-MX"/>
         </w:rPr>
         <w:t xml:space="preserve">    </w:t>
+      </w:r>
+      <w:r>
+        <w:rPr>
+          <w:rFonts w:ascii="Consolas" w:eastAsia="Times New Roman" w:hAnsi="Consolas" w:cs="Times New Roman"/>
+          <w:color w:val="6272A4"/>
+          <w:sz w:val="21"/>
+          <w:szCs w:val="21"/>
+          <w:lang w:val="es-MX"/>
+        </w:rPr>
+        <w:t>p.parrafo {</w:t>
+      </w:r>
+    </w:p>
+    <w:p>
+      <w:pPr>
+        <w:shd w:val="clear" w:color="auto" w:fill="282A36"/>
+        <w:spacing w:after="0" w:line="285" w:lineRule="atLeast"/>
+        <w:rPr>
+          <w:rFonts w:ascii="Consolas" w:eastAsia="Times New Roman" w:hAnsi="Consolas" w:cs="Times New Roman"/>
+          <w:color w:val="F8F8F2"/>
+          <w:sz w:val="21"/>
+          <w:szCs w:val="21"/>
+          <w:lang w:val="es-MX"/>
+        </w:rPr>
+      </w:pPr>
+      <w:r>
+        <w:rPr>
+          <w:rFonts w:ascii="Consolas" w:eastAsia="Times New Roman" w:hAnsi="Consolas" w:cs="Times New Roman"/>
+          <w:color w:val="6272A4"/>
+          <w:sz w:val="21"/>
+          <w:szCs w:val="21"/>
+          <w:lang w:val="es-MX"/>
+        </w:rPr>
+        <w:t>        color:blue;    </w:t>
+      </w:r>
+    </w:p>
+    <w:p>
+      <w:pPr>
+        <w:shd w:val="clear" w:color="auto" w:fill="282A36"/>
+        <w:spacing w:after="0" w:line="285" w:lineRule="atLeast"/>
+        <w:rPr>
+          <w:rFonts w:ascii="Consolas" w:eastAsia="Times New Roman" w:hAnsi="Consolas" w:cs="Times New Roman"/>
+          <w:color w:val="F8F8F2"/>
+          <w:sz w:val="21"/>
+          <w:szCs w:val="21"/>
+          <w:lang w:val="es-MX"/>
+        </w:rPr>
+      </w:pPr>
+      <w:r>
+        <w:rPr>
+          <w:rFonts w:ascii="Consolas" w:eastAsia="Times New Roman" w:hAnsi="Consolas" w:cs="Times New Roman"/>
+          <w:color w:val="6272A4"/>
+          <w:sz w:val="21"/>
+          <w:szCs w:val="21"/>
+          <w:lang w:val="es-MX"/>
+        </w:rPr>
+        <w:t>    }</w:t>
+      </w:r>
+    </w:p>
+    <w:p>
+      <w:pPr>
+        <w:shd w:val="clear" w:color="auto" w:fill="282A36"/>
+        <w:spacing w:after="0" w:line="285" w:lineRule="atLeast"/>
+        <w:rPr>
+          <w:rFonts w:ascii="Consolas" w:eastAsia="Times New Roman" w:hAnsi="Consolas" w:cs="Times New Roman"/>
+          <w:color w:val="F8F8F2"/>
+          <w:sz w:val="21"/>
+          <w:szCs w:val="21"/>
+          <w:lang w:val="es-MX"/>
+        </w:rPr>
+      </w:pPr>
+    </w:p>
+    <w:p>
+      <w:pPr>
+        <w:shd w:val="clear" w:color="auto" w:fill="282A36"/>
+        <w:spacing w:after="0" w:line="285" w:lineRule="atLeast"/>
+        <w:rPr>
+          <w:rFonts w:ascii="Consolas" w:eastAsia="Times New Roman" w:hAnsi="Consolas" w:cs="Times New Roman"/>
+          <w:color w:val="F8F8F2"/>
+          <w:sz w:val="21"/>
+          <w:szCs w:val="21"/>
+          <w:lang w:val="es-MX"/>
+        </w:rPr>
+      </w:pPr>
+      <w:r>
+        <w:rPr>
+          <w:rFonts w:ascii="Consolas" w:eastAsia="Times New Roman" w:hAnsi="Consolas" w:cs="Times New Roman"/>
+          <w:color w:val="6272A4"/>
+          <w:sz w:val="21"/>
+          <w:szCs w:val="21"/>
+          <w:lang w:val="es-MX"/>
+        </w:rPr>
+        <w:t>    p{</w:t>
+      </w:r>
+    </w:p>
+    <w:p>
+      <w:pPr>
+        <w:shd w:val="clear" w:color="auto" w:fill="282A36"/>
+        <w:spacing w:after="0" w:line="285" w:lineRule="atLeast"/>
+        <w:rPr>
+          <w:rFonts w:ascii="Consolas" w:eastAsia="Times New Roman" w:hAnsi="Consolas" w:cs="Times New Roman"/>
+          <w:color w:val="F8F8F2"/>
+          <w:sz w:val="21"/>
+          <w:szCs w:val="21"/>
+          <w:lang w:val="es-MX"/>
+        </w:rPr>
+      </w:pPr>
+      <w:r>
+        <w:rPr>
+          <w:rFonts w:ascii="Consolas" w:eastAsia="Times New Roman" w:hAnsi="Consolas" w:cs="Times New Roman"/>
+          <w:color w:val="6272A4"/>
+          <w:sz w:val="21"/>
+          <w:szCs w:val="21"/>
+          <w:lang w:val="es-MX"/>
+        </w:rPr>
+        <w:t xml:space="preserve">        </w:t>
+      </w:r>
+      <w:r>
+        <w:rPr>
+          <w:rFonts w:ascii="Consolas" w:eastAsia="Times New Roman" w:hAnsi="Consolas" w:cs="Times New Roman"/>
+          <w:color w:val="6272A4"/>
+          <w:sz w:val="21"/>
+          <w:szCs w:val="21"/>
+          <w:lang w:val="es-MX"/>
+        </w:rPr>
+        <w:t>color:red;</w:t>
+      </w:r>
+    </w:p>
+    <w:p>
+      <w:pPr>
+        <w:shd w:val="clear" w:color="auto" w:fill="282A36"/>
+        <w:spacing w:after="0" w:line="285" w:lineRule="atLeast"/>
+        <w:rPr>
+          <w:rFonts w:ascii="Consolas" w:eastAsia="Times New Roman" w:hAnsi="Consolas" w:cs="Times New Roman"/>
+          <w:color w:val="F8F8F2"/>
+          <w:sz w:val="21"/>
+          <w:szCs w:val="21"/>
+          <w:lang w:val="es-MX"/>
+        </w:rPr>
+      </w:pPr>
+      <w:r>
+        <w:rPr>
+          <w:rFonts w:ascii="Consolas" w:eastAsia="Times New Roman" w:hAnsi="Consolas" w:cs="Times New Roman"/>
+          <w:color w:val="6272A4"/>
+          <w:sz w:val="21"/>
+          <w:szCs w:val="21"/>
+          <w:lang w:val="es-MX"/>
+        </w:rPr>
+        <w:t>    }</w:t>
+      </w:r>
+    </w:p>
+    <w:p>
+      <w:pPr>
+        <w:shd w:val="clear" w:color="auto" w:fill="282A36"/>
+        <w:spacing w:after="0" w:line="285" w:lineRule="atLeast"/>
+        <w:rPr>
+          <w:rFonts w:ascii="Consolas" w:eastAsia="Times New Roman" w:hAnsi="Consolas" w:cs="Times New Roman"/>
+          <w:color w:val="F8F8F2"/>
+          <w:sz w:val="21"/>
+          <w:szCs w:val="21"/>
+          <w:lang w:val="es-MX"/>
+        </w:rPr>
+      </w:pPr>
+    </w:p>
+    <w:p>
+      <w:pPr>
+        <w:shd w:val="clear" w:color="auto" w:fill="282A36"/>
+        <w:spacing w:after="0" w:line="285" w:lineRule="atLeast"/>
+        <w:rPr>
+          <w:rFonts w:ascii="Consolas" w:eastAsia="Times New Roman" w:hAnsi="Consolas" w:cs="Times New Roman"/>
+          <w:color w:val="F8F8F2"/>
+          <w:sz w:val="21"/>
+          <w:szCs w:val="21"/>
+          <w:lang w:val="es-MX"/>
+        </w:rPr>
+      </w:pPr>
+      <w:r>
+        <w:rPr>
+          <w:rFonts w:ascii="Consolas" w:eastAsia="Times New Roman" w:hAnsi="Consolas" w:cs="Times New Roman"/>
+          <w:color w:val="6272A4"/>
+          <w:sz w:val="21"/>
+          <w:szCs w:val="21"/>
+          <w:lang w:val="es-MX"/>
+        </w:rPr>
+        <w:t xml:space="preserve">    Como tiene más especificidad el primer selector, se aplicará el color azul y NO el </w:t>
+      </w:r>
+    </w:p>
+    <w:p>
+      <w:pPr>
+        <w:shd w:val="clear" w:color="auto" w:fill="282A36"/>
+        <w:spacing w:after="0" w:line="285" w:lineRule="atLeast"/>
+        <w:rPr>
+          <w:rFonts w:ascii="Consolas" w:eastAsia="Times New Roman" w:hAnsi="Consolas" w:cs="Times New Roman"/>
+          <w:color w:val="F8F8F2"/>
+          <w:sz w:val="21"/>
+          <w:szCs w:val="21"/>
+          <w:lang w:val="es-MX"/>
+        </w:rPr>
+      </w:pPr>
+      <w:r>
+        <w:rPr>
+          <w:rFonts w:ascii="Consolas" w:eastAsia="Times New Roman" w:hAnsi="Consolas" w:cs="Times New Roman"/>
+          <w:color w:val="6272A4"/>
+          <w:sz w:val="21"/>
+          <w:szCs w:val="21"/>
+          <w:lang w:val="es-MX"/>
+        </w:rPr>
+        <w:t>    color rojo.</w:t>
+      </w:r>
+    </w:p>
+    <w:p>
+      <w:pPr>
+        <w:shd w:val="clear" w:color="auto" w:fill="282A36"/>
+        <w:spacing w:after="0" w:line="285" w:lineRule="atLeast"/>
+        <w:rPr>
+          <w:rFonts w:ascii="Consolas" w:eastAsia="Times New Roman" w:hAnsi="Consolas" w:cs="Times New Roman"/>
+          <w:color w:val="F8F8F2"/>
+          <w:sz w:val="21"/>
+          <w:szCs w:val="21"/>
+          <w:lang w:val="es-MX"/>
+        </w:rPr>
+      </w:pPr>
+      <w:r>
+        <w:rPr>
+          <w:rFonts w:ascii="Consolas" w:eastAsia="Times New Roman" w:hAnsi="Consolas" w:cs="Times New Roman"/>
+          <w:color w:val="6272A4"/>
+          <w:sz w:val="21"/>
+          <w:szCs w:val="21"/>
+          <w:lang w:val="es-MX"/>
+        </w:rPr>
+        <w:t>    ////////////////////////////////////////////////////////////////////////////////</w:t>
+      </w:r>
+    </w:p>
+    <w:p>
+      <w:pPr>
+        <w:shd w:val="clear" w:color="auto" w:fill="282A36"/>
+        <w:spacing w:after="0" w:line="285" w:lineRule="atLeast"/>
+        <w:rPr>
+          <w:rFonts w:ascii="Consolas" w:eastAsia="Times New Roman" w:hAnsi="Consolas" w:cs="Times New Roman"/>
+          <w:color w:val="F8F8F2"/>
+          <w:sz w:val="21"/>
+          <w:szCs w:val="21"/>
+          <w:lang w:val="es-MX"/>
+        </w:rPr>
+      </w:pPr>
+      <w:r>
+        <w:rPr>
+          <w:rFonts w:ascii="Consolas" w:eastAsia="Times New Roman" w:hAnsi="Consolas" w:cs="Times New Roman"/>
+          <w:color w:val="6272A4"/>
+          <w:sz w:val="21"/>
+          <w:szCs w:val="21"/>
+          <w:lang w:val="es-MX"/>
+        </w:rPr>
+        <w:t>        Ejemplo 2: Misma especificidad.</w:t>
+      </w:r>
+    </w:p>
+    <w:p>
+      <w:pPr>
+        <w:shd w:val="clear" w:color="auto" w:fill="282A36"/>
+        <w:spacing w:after="0" w:line="285" w:lineRule="atLeast"/>
+        <w:rPr>
+          <w:rFonts w:ascii="Consolas" w:eastAsia="Times New Roman" w:hAnsi="Consolas" w:cs="Times New Roman"/>
+          <w:color w:val="F8F8F2"/>
+          <w:sz w:val="21"/>
+          <w:szCs w:val="21"/>
+          <w:lang w:val="es-MX"/>
+        </w:rPr>
+      </w:pPr>
+    </w:p>
+    <w:p>
+      <w:pPr>
+        <w:shd w:val="clear" w:color="auto" w:fill="282A36"/>
+        <w:spacing w:after="0" w:line="285" w:lineRule="atLeast"/>
+        <w:rPr>
+          <w:rFonts w:ascii="Consolas" w:eastAsia="Times New Roman" w:hAnsi="Consolas" w:cs="Times New Roman"/>
+          <w:color w:val="F8F8F2"/>
+          <w:sz w:val="21"/>
+          <w:szCs w:val="21"/>
+          <w:lang w:val="es-MX"/>
+        </w:rPr>
+      </w:pPr>
+      <w:r>
+        <w:rPr>
+          <w:rFonts w:ascii="Consolas" w:eastAsia="Times New Roman" w:hAnsi="Consolas" w:cs="Times New Roman"/>
+          <w:color w:val="6272A4"/>
+          <w:sz w:val="21"/>
+          <w:szCs w:val="21"/>
+          <w:lang w:val="es-MX"/>
+        </w:rPr>
+        <w:t xml:space="preserve">    </w:t>
+      </w:r>
+      <w:r>
+        <w:rPr>
+          <w:rFonts w:ascii="Consolas" w:eastAsia="Times New Roman" w:hAnsi="Consolas" w:cs="Times New Roman"/>
+          <w:color w:val="6272A4"/>
+          <w:sz w:val="21"/>
+          <w:szCs w:val="21"/>
+          <w:lang w:val="es-MX"/>
+        </w:rPr>
+        <w:t>p#parrafo {</w:t>
+      </w:r>
+    </w:p>
+    <w:p>
+      <w:pPr>
+        <w:shd w:val="clear" w:color="auto" w:fill="282A36"/>
+        <w:spacing w:after="0" w:line="285" w:lineRule="atLeast"/>
+        <w:rPr>
+          <w:rFonts w:ascii="Consolas" w:eastAsia="Times New Roman" w:hAnsi="Consolas" w:cs="Times New Roman"/>
+          <w:color w:val="F8F8F2"/>
+          <w:sz w:val="21"/>
+          <w:szCs w:val="21"/>
+          <w:lang w:val="es-MX"/>
+        </w:rPr>
+      </w:pPr>
+      <w:r>
+        <w:rPr>
+          <w:rFonts w:ascii="Consolas" w:eastAsia="Times New Roman" w:hAnsi="Consolas" w:cs="Times New Roman"/>
+          <w:color w:val="6272A4"/>
+          <w:sz w:val="21"/>
+          <w:szCs w:val="21"/>
+          <w:lang w:val="es-MX"/>
+        </w:rPr>
+        <w:t>        color:blue;    </w:t>
+      </w:r>
+    </w:p>
+    <w:p>
+      <w:pPr>
+        <w:shd w:val="clear" w:color="auto" w:fill="282A36"/>
+        <w:spacing w:after="0" w:line="285" w:lineRule="atLeast"/>
+        <w:rPr>
+          <w:rFonts w:ascii="Consolas" w:eastAsia="Times New Roman" w:hAnsi="Consolas" w:cs="Times New Roman"/>
+          <w:color w:val="F8F8F2"/>
+          <w:sz w:val="21"/>
+          <w:szCs w:val="21"/>
+          <w:lang w:val="es-MX"/>
+        </w:rPr>
+      </w:pPr>
+      <w:r>
+        <w:rPr>
+          <w:rFonts w:ascii="Consolas" w:eastAsia="Times New Roman" w:hAnsi="Consolas" w:cs="Times New Roman"/>
+          <w:color w:val="6272A4"/>
+          <w:sz w:val="21"/>
+          <w:szCs w:val="21"/>
+          <w:lang w:val="es-MX"/>
+        </w:rPr>
+        <w:t>    }</w:t>
+      </w:r>
+    </w:p>
+    <w:p>
+      <w:pPr>
+        <w:shd w:val="clear" w:color="auto" w:fill="282A36"/>
+        <w:spacing w:after="0" w:line="285" w:lineRule="atLeast"/>
+        <w:rPr>
+          <w:rFonts w:ascii="Consolas" w:eastAsia="Times New Roman" w:hAnsi="Consolas" w:cs="Times New Roman"/>
+          <w:color w:val="F8F8F2"/>
+          <w:sz w:val="21"/>
+          <w:szCs w:val="21"/>
+          <w:lang w:val="es-MX"/>
+        </w:rPr>
+      </w:pPr>
+    </w:p>
+    <w:p>
+      <w:pPr>
+        <w:shd w:val="clear" w:color="auto" w:fill="282A36"/>
+        <w:spacing w:after="0" w:line="285" w:lineRule="atLeast"/>
+        <w:rPr>
+          <w:rFonts w:ascii="Consolas" w:eastAsia="Times New Roman" w:hAnsi="Consolas" w:cs="Times New Roman"/>
+          <w:color w:val="F8F8F2"/>
+          <w:sz w:val="21"/>
+          <w:szCs w:val="21"/>
+          <w:lang w:val="es-MX"/>
+        </w:rPr>
+      </w:pPr>
+      <w:r>
+        <w:rPr>
+          <w:rFonts w:ascii="Consolas" w:eastAsia="Times New Roman" w:hAnsi="Consolas" w:cs="Times New Roman"/>
+          <w:color w:val="6272A4"/>
+          <w:sz w:val="21"/>
+          <w:szCs w:val="21"/>
+          <w:lang w:val="es-MX"/>
+        </w:rPr>
+        <w:t>    p{</w:t>
+      </w:r>
+    </w:p>
+    <w:p>
+      <w:pPr>
+        <w:shd w:val="clear" w:color="auto" w:fill="282A36"/>
+        <w:spacing w:after="0" w:line="285" w:lineRule="atLeast"/>
+        <w:rPr>
+          <w:rFonts w:ascii="Consolas" w:eastAsia="Times New Roman" w:hAnsi="Consolas" w:cs="Times New Roman"/>
+          <w:color w:val="F8F8F2"/>
+          <w:sz w:val="21"/>
+          <w:szCs w:val="21"/>
+          <w:lang w:val="es-MX"/>
+        </w:rPr>
+      </w:pPr>
+      <w:r>
+        <w:rPr>
+          <w:rFonts w:ascii="Consolas" w:eastAsia="Times New Roman" w:hAnsi="Consolas" w:cs="Times New Roman"/>
+          <w:color w:val="6272A4"/>
+          <w:sz w:val="21"/>
+          <w:szCs w:val="21"/>
+          <w:lang w:val="es-MX"/>
+        </w:rPr>
+        <w:t xml:space="preserve">        </w:t>
+      </w:r>
+      <w:r>
+        <w:rPr>
+          <w:rFonts w:ascii="Consolas" w:eastAsia="Times New Roman" w:hAnsi="Consolas" w:cs="Times New Roman"/>
+          <w:color w:val="6272A4"/>
+          <w:sz w:val="21"/>
+          <w:szCs w:val="21"/>
+          <w:lang w:val="es-MX"/>
+        </w:rPr>
+        <w:t>color:red!important;</w:t>
+      </w:r>
+    </w:p>
+    <w:p>
+      <w:pPr>
+        <w:shd w:val="clear" w:color="auto" w:fill="282A36"/>
+        <w:spacing w:after="0" w:line="285" w:lineRule="atLeast"/>
+        <w:rPr>
+          <w:rFonts w:ascii="Consolas" w:eastAsia="Times New Roman" w:hAnsi="Consolas" w:cs="Times New Roman"/>
+          <w:color w:val="F8F8F2"/>
+          <w:sz w:val="21"/>
+          <w:szCs w:val="21"/>
+          <w:lang w:val="es-MX"/>
+        </w:rPr>
+      </w:pPr>
+      <w:r>
+        <w:rPr>
+          <w:rFonts w:ascii="Consolas" w:eastAsia="Times New Roman" w:hAnsi="Consolas" w:cs="Times New Roman"/>
+          <w:color w:val="6272A4"/>
+          <w:sz w:val="21"/>
+          <w:szCs w:val="21"/>
+          <w:lang w:val="es-MX"/>
+        </w:rPr>
+        <w:t>    }</w:t>
+      </w:r>
+    </w:p>
+    <w:p>
+      <w:pPr>
+        <w:shd w:val="clear" w:color="auto" w:fill="282A36"/>
+        <w:spacing w:after="0" w:line="285" w:lineRule="atLeast"/>
+        <w:rPr>
+          <w:rFonts w:ascii="Consolas" w:eastAsia="Times New Roman" w:hAnsi="Consolas" w:cs="Times New Roman"/>
+          <w:color w:val="F8F8F2"/>
+          <w:sz w:val="21"/>
+          <w:szCs w:val="21"/>
+          <w:lang w:val="es-MX"/>
+        </w:rPr>
+      </w:pPr>
+    </w:p>
+    <w:p>
+      <w:pPr>
+        <w:shd w:val="clear" w:color="auto" w:fill="282A36"/>
+        <w:spacing w:after="0" w:line="285" w:lineRule="atLeast"/>
+        <w:rPr>
+          <w:rFonts w:ascii="Consolas" w:eastAsia="Times New Roman" w:hAnsi="Consolas" w:cs="Times New Roman"/>
+          <w:color w:val="F8F8F2"/>
+          <w:sz w:val="21"/>
+          <w:szCs w:val="21"/>
+          <w:lang w:val="es-MX"/>
+        </w:rPr>
+      </w:pPr>
+      <w:r>
+        <w:rPr>
+          <w:rFonts w:ascii="Consolas" w:eastAsia="Times New Roman" w:hAnsi="Consolas" w:cs="Times New Roman"/>
+          <w:color w:val="6272A4"/>
+          <w:sz w:val="21"/>
+          <w:szCs w:val="21"/>
+          <w:lang w:val="es-MX"/>
+        </w:rPr>
+        <w:t>    Como el segundo selector tiene la bandera !important, le pasa por encima a todos.</w:t>
+      </w:r>
+    </w:p>
+    <w:p>
+      <w:pPr>
+        <w:shd w:val="clear" w:color="auto" w:fill="282A36"/>
+        <w:spacing w:after="240" w:line="285" w:lineRule="atLeast"/>
+        <w:rPr>
+          <w:rFonts w:ascii="Consolas" w:eastAsia="Times New Roman" w:hAnsi="Consolas" w:cs="Times New Roman"/>
+          <w:color w:val="F8F8F2"/>
+          <w:sz w:val="21"/>
+          <w:szCs w:val="21"/>
+          <w:lang w:val="es-MX"/>
+        </w:rPr>
+      </w:pPr>
+    </w:p>
+    <w:p>
+      <w:pPr>
+        <w:shd w:val="clear" w:color="auto" w:fill="282A36"/>
+        <w:spacing w:after="0" w:line="285" w:lineRule="atLeast"/>
+        <w:rPr>
+          <w:rFonts w:ascii="Consolas" w:eastAsia="Times New Roman" w:hAnsi="Consolas" w:cs="Times New Roman"/>
+          <w:color w:val="F8F8F2"/>
+          <w:sz w:val="21"/>
+          <w:szCs w:val="21"/>
+          <w:lang w:val="es-MX"/>
+        </w:rPr>
+      </w:pPr>
+      <w:r>
+        <w:rPr>
+          <w:rFonts w:ascii="Consolas" w:eastAsia="Times New Roman" w:hAnsi="Consolas" w:cs="Times New Roman"/>
+          <w:color w:val="6272A4"/>
+          <w:sz w:val="21"/>
+          <w:szCs w:val="21"/>
+          <w:lang w:val="es-MX"/>
+        </w:rPr>
+        <w:t>    --------------------------------------------------------------------------------</w:t>
+      </w:r>
+    </w:p>
+    <w:p>
+      <w:pPr>
+        <w:shd w:val="clear" w:color="auto" w:fill="282A36"/>
+        <w:spacing w:after="0" w:line="285" w:lineRule="atLeast"/>
+        <w:rPr>
+          <w:rFonts w:ascii="Consolas" w:eastAsia="Times New Roman" w:hAnsi="Consolas" w:cs="Times New Roman"/>
+          <w:color w:val="F8F8F2"/>
+          <w:sz w:val="21"/>
+          <w:szCs w:val="21"/>
+          <w:lang w:val="es-MX"/>
+        </w:rPr>
+      </w:pPr>
+      <w:r>
+        <w:rPr>
+          <w:rFonts w:ascii="Consolas" w:eastAsia="Times New Roman" w:hAnsi="Consolas" w:cs="Times New Roman"/>
+          <w:color w:val="6272A4"/>
+          <w:sz w:val="21"/>
+          <w:szCs w:val="21"/>
+          <w:lang w:val="es-MX"/>
+        </w:rPr>
+        <w:t>    Nota final: si un elemento tiene un selector más específico, no importa mucho</w:t>
+      </w:r>
+    </w:p>
+    <w:p>
+      <w:pPr>
+        <w:shd w:val="clear" w:color="auto" w:fill="282A36"/>
+        <w:spacing w:after="0" w:line="285" w:lineRule="atLeast"/>
+        <w:rPr>
+          <w:rFonts w:ascii="Consolas" w:eastAsia="Times New Roman" w:hAnsi="Consolas" w:cs="Times New Roman"/>
+          <w:color w:val="F8F8F2"/>
+          <w:sz w:val="21"/>
+          <w:szCs w:val="21"/>
+          <w:lang w:val="es-MX"/>
+        </w:rPr>
+      </w:pPr>
+      <w:r>
+        <w:rPr>
+          <w:rFonts w:ascii="Consolas" w:eastAsia="Times New Roman" w:hAnsi="Consolas" w:cs="Times New Roman"/>
+          <w:color w:val="6272A4"/>
+          <w:sz w:val="21"/>
+          <w:szCs w:val="21"/>
+          <w:lang w:val="es-MX"/>
+        </w:rPr>
+        <w:t>    donde haya sido declarado, CSS decidirá por su especificidad.</w:t>
+      </w:r>
+    </w:p>
+    <w:p>
+      <w:pPr>
+        <w:shd w:val="clear" w:color="auto" w:fill="282A36"/>
+        <w:spacing w:after="0" w:line="285" w:lineRule="atLeast"/>
+        <w:rPr>
+          <w:rFonts w:ascii="Consolas" w:eastAsia="Times New Roman" w:hAnsi="Consolas" w:cs="Times New Roman"/>
+          <w:color w:val="F8F8F2"/>
+          <w:sz w:val="21"/>
+          <w:szCs w:val="21"/>
+          <w:lang w:val="es-MX"/>
+        </w:rPr>
+      </w:pPr>
+      <w:r>
+        <w:rPr>
+          <w:rFonts w:ascii="Consolas" w:eastAsia="Times New Roman" w:hAnsi="Consolas" w:cs="Times New Roman"/>
+          <w:color w:val="6272A4"/>
+          <w:sz w:val="21"/>
+          <w:szCs w:val="21"/>
+          <w:lang w:val="es-MX"/>
+        </w:rPr>
+        <w:lastRenderedPageBreak/>
+        <w:t>    --------------------------------------------------------------------------------</w:t>
+      </w:r>
+    </w:p>
+    <w:p>
+      <w:pPr>
+        <w:shd w:val="clear" w:color="auto" w:fill="282A36"/>
+        <w:spacing w:after="0" w:line="285" w:lineRule="atLeast"/>
+        <w:rPr>
+          <w:rFonts w:ascii="Consolas" w:eastAsia="Times New Roman" w:hAnsi="Consolas" w:cs="Times New Roman"/>
+          <w:color w:val="F8F8F2"/>
+          <w:sz w:val="21"/>
+          <w:szCs w:val="21"/>
+          <w:lang w:val="es-MX"/>
+        </w:rPr>
+      </w:pPr>
+      <w:r>
+        <w:rPr>
+          <w:rFonts w:ascii="Consolas" w:eastAsia="Times New Roman" w:hAnsi="Consolas" w:cs="Times New Roman"/>
+          <w:color w:val="6272A4"/>
+          <w:sz w:val="21"/>
+          <w:szCs w:val="21"/>
+          <w:lang w:val="es-MX"/>
+        </w:rPr>
+        <w:t>    ////////////////////////////////////////////////////////////////////////////////</w:t>
+      </w:r>
+    </w:p>
+    <w:p>
+      <w:pPr>
+        <w:shd w:val="clear" w:color="auto" w:fill="282A36"/>
+        <w:spacing w:after="240" w:line="285" w:lineRule="atLeast"/>
+        <w:rPr>
+          <w:rFonts w:ascii="Consolas" w:eastAsia="Times New Roman" w:hAnsi="Consolas" w:cs="Times New Roman"/>
+          <w:color w:val="F8F8F2"/>
+          <w:sz w:val="21"/>
+          <w:szCs w:val="21"/>
+          <w:lang w:val="es-MX"/>
+        </w:rPr>
+      </w:pPr>
+    </w:p>
+    <w:p>
+      <w:pPr>
+        <w:shd w:val="clear" w:color="auto" w:fill="282A36"/>
+        <w:spacing w:after="0" w:line="285" w:lineRule="atLeast"/>
+        <w:rPr>
+          <w:rFonts w:ascii="Consolas" w:eastAsia="Times New Roman" w:hAnsi="Consolas" w:cs="Times New Roman"/>
+          <w:color w:val="F8F8F2"/>
+          <w:sz w:val="21"/>
+          <w:szCs w:val="21"/>
+          <w:lang w:val="es-MX"/>
+        </w:rPr>
+      </w:pPr>
+      <w:r>
+        <w:rPr>
+          <w:rFonts w:ascii="Consolas" w:eastAsia="Times New Roman" w:hAnsi="Consolas" w:cs="Times New Roman"/>
+          <w:color w:val="6272A4"/>
+          <w:sz w:val="21"/>
+          <w:szCs w:val="21"/>
+          <w:lang w:val="es-MX"/>
+        </w:rPr>
+        <w:t xml:space="preserve">    </w:t>
+      </w:r>
+    </w:p>
+    <w:p>
+      <w:pPr>
+        <w:shd w:val="clear" w:color="auto" w:fill="282A36"/>
+        <w:spacing w:after="0" w:line="285" w:lineRule="atLeast"/>
+        <w:rPr>
+          <w:rFonts w:ascii="Consolas" w:eastAsia="Times New Roman" w:hAnsi="Consolas" w:cs="Times New Roman"/>
+          <w:color w:val="F8F8F2"/>
+          <w:sz w:val="21"/>
+          <w:szCs w:val="21"/>
+          <w:lang w:val="es-MX"/>
+        </w:rPr>
+      </w:pPr>
+      <w:r>
+        <w:rPr>
+          <w:rFonts w:ascii="Consolas" w:eastAsia="Times New Roman" w:hAnsi="Consolas" w:cs="Times New Roman"/>
+          <w:color w:val="6272A4"/>
+          <w:sz w:val="21"/>
+          <w:szCs w:val="21"/>
+          <w:lang w:val="es-MX"/>
+        </w:rPr>
+        <w:t>    SIEMPRE Y CUANDO SE TRATE DE UN MISMO SELECTOR, COMENZARÁ A APLICAR LOS ESTILOS DE ABAJO HACIA ARRIBA</w:t>
+      </w:r>
+    </w:p>
+    <w:p>
+      <w:pPr>
+        <w:shd w:val="clear" w:color="auto" w:fill="282A36"/>
+        <w:spacing w:after="0" w:line="285" w:lineRule="atLeast"/>
+        <w:rPr>
+          <w:rFonts w:ascii="Consolas" w:eastAsia="Times New Roman" w:hAnsi="Consolas" w:cs="Times New Roman"/>
+          <w:color w:val="F8F8F2"/>
+          <w:sz w:val="21"/>
+          <w:szCs w:val="21"/>
+          <w:lang w:val="es-MX"/>
+        </w:rPr>
+      </w:pPr>
+      <w:r>
+        <w:rPr>
+          <w:rFonts w:ascii="Consolas" w:eastAsia="Times New Roman" w:hAnsi="Consolas" w:cs="Times New Roman"/>
+          <w:color w:val="6272A4"/>
+          <w:sz w:val="21"/>
+          <w:szCs w:val="21"/>
+          <w:lang w:val="es-MX"/>
+        </w:rPr>
+        <w:t>    Y NO DE ARRIBA HACIA ABAJO</w:t>
+      </w:r>
+    </w:p>
+    <w:p>
+      <w:pPr>
+        <w:shd w:val="clear" w:color="auto" w:fill="282A36"/>
+        <w:spacing w:after="0" w:line="285" w:lineRule="atLeast"/>
+        <w:rPr>
+          <w:rFonts w:ascii="Consolas" w:eastAsia="Times New Roman" w:hAnsi="Consolas" w:cs="Times New Roman"/>
+          <w:color w:val="F8F8F2"/>
+          <w:sz w:val="21"/>
+          <w:szCs w:val="21"/>
+          <w:lang w:val="es-MX"/>
+        </w:rPr>
+      </w:pPr>
+    </w:p>
+    <w:p>
+      <w:pPr>
+        <w:shd w:val="clear" w:color="auto" w:fill="282A36"/>
+        <w:spacing w:after="0" w:line="285" w:lineRule="atLeast"/>
+        <w:rPr>
+          <w:rFonts w:ascii="Consolas" w:eastAsia="Times New Roman" w:hAnsi="Consolas" w:cs="Times New Roman"/>
+          <w:color w:val="F8F8F2"/>
+          <w:sz w:val="21"/>
+          <w:szCs w:val="21"/>
+          <w:lang w:val="es-MX"/>
+        </w:rPr>
+      </w:pPr>
+      <w:r>
+        <w:rPr>
+          <w:rFonts w:ascii="Consolas" w:eastAsia="Times New Roman" w:hAnsi="Consolas" w:cs="Times New Roman"/>
+          <w:color w:val="6272A4"/>
+          <w:sz w:val="21"/>
+          <w:szCs w:val="21"/>
+          <w:lang w:val="es-MX"/>
+        </w:rPr>
+        <w:t>    ENTRE MÁS ESPECÍFICO SEA UN SELECTOR, ES MÁS PROBABLE QUE SE APLIQUE, NO IMPORTANDO EN QUÉ PARTE DEL</w:t>
+      </w:r>
+    </w:p>
+    <w:p>
+      <w:pPr>
+        <w:shd w:val="clear" w:color="auto" w:fill="282A36"/>
+        <w:spacing w:after="0" w:line="285" w:lineRule="atLeast"/>
+        <w:rPr>
+          <w:rFonts w:ascii="Consolas" w:eastAsia="Times New Roman" w:hAnsi="Consolas" w:cs="Times New Roman"/>
+          <w:color w:val="F8F8F2"/>
+          <w:sz w:val="21"/>
+          <w:szCs w:val="21"/>
+          <w:lang w:val="es-MX"/>
+        </w:rPr>
+      </w:pPr>
+      <w:r>
+        <w:rPr>
+          <w:rFonts w:ascii="Consolas" w:eastAsia="Times New Roman" w:hAnsi="Consolas" w:cs="Times New Roman"/>
+          <w:color w:val="6272A4"/>
+          <w:sz w:val="21"/>
+          <w:szCs w:val="21"/>
+          <w:lang w:val="es-MX"/>
+        </w:rPr>
+        <w:t>    DOCUMENTO SE APLIQUE</w:t>
+      </w:r>
+    </w:p>
+    <w:p>
+      <w:pPr>
+        <w:shd w:val="clear" w:color="auto" w:fill="282A36"/>
+        <w:spacing w:after="240" w:line="285" w:lineRule="atLeast"/>
+        <w:rPr>
+          <w:rFonts w:ascii="Consolas" w:eastAsia="Times New Roman" w:hAnsi="Consolas" w:cs="Times New Roman"/>
+          <w:color w:val="F8F8F2"/>
+          <w:sz w:val="21"/>
+          <w:szCs w:val="21"/>
+          <w:lang w:val="es-MX"/>
+        </w:rPr>
+      </w:pPr>
+    </w:p>
+    <w:p>
+      <w:pPr>
+        <w:shd w:val="clear" w:color="auto" w:fill="282A36"/>
+        <w:spacing w:after="0" w:line="285" w:lineRule="atLeast"/>
+        <w:rPr>
+          <w:rFonts w:ascii="Consolas" w:eastAsia="Times New Roman" w:hAnsi="Consolas" w:cs="Times New Roman"/>
+          <w:color w:val="F8F8F2"/>
+          <w:sz w:val="21"/>
+          <w:szCs w:val="21"/>
+          <w:lang w:val="es-MX"/>
+        </w:rPr>
+      </w:pPr>
+      <w:r>
+        <w:rPr>
+          <w:rFonts w:ascii="Consolas" w:eastAsia="Times New Roman" w:hAnsi="Consolas" w:cs="Times New Roman"/>
+          <w:color w:val="6272A4"/>
+          <w:sz w:val="21"/>
+          <w:szCs w:val="21"/>
+          <w:lang w:val="es-MX"/>
+        </w:rPr>
+        <w:t>    *********************************************************************************</w:t>
+      </w:r>
+    </w:p>
+    <w:p>
+      <w:pPr>
+        <w:shd w:val="clear" w:color="auto" w:fill="282A36"/>
+        <w:spacing w:after="0" w:line="285" w:lineRule="atLeast"/>
+        <w:rPr>
+          <w:rFonts w:ascii="Consolas" w:eastAsia="Times New Roman" w:hAnsi="Consolas" w:cs="Times New Roman"/>
+          <w:color w:val="F8F8F2"/>
+          <w:sz w:val="21"/>
+          <w:szCs w:val="21"/>
+          <w:lang w:val="es-MX"/>
+        </w:rPr>
+      </w:pPr>
+      <w:r>
+        <w:rPr>
+          <w:rFonts w:ascii="Consolas" w:eastAsia="Times New Roman" w:hAnsi="Consolas" w:cs="Times New Roman"/>
+          <w:color w:val="6272A4"/>
+          <w:sz w:val="21"/>
+          <w:szCs w:val="21"/>
+          <w:lang w:val="es-MX"/>
+        </w:rPr>
+        <w:t>     =========     =======                ========     ======     ======    =======</w:t>
+      </w:r>
+    </w:p>
+    <w:p>
+      <w:pPr>
+        <w:shd w:val="clear" w:color="auto" w:fill="282A36"/>
+        <w:spacing w:after="0" w:line="285" w:lineRule="atLeast"/>
+        <w:rPr>
+          <w:rFonts w:ascii="Consolas" w:eastAsia="Times New Roman" w:hAnsi="Consolas" w:cs="Times New Roman"/>
+          <w:color w:val="F8F8F2"/>
+          <w:sz w:val="21"/>
+          <w:szCs w:val="21"/>
+          <w:lang w:val="es-MX"/>
+        </w:rPr>
+      </w:pPr>
+      <w:r>
+        <w:rPr>
+          <w:rFonts w:ascii="Consolas" w:eastAsia="Times New Roman" w:hAnsi="Consolas" w:cs="Times New Roman"/>
+          <w:color w:val="6272A4"/>
+          <w:sz w:val="21"/>
+          <w:szCs w:val="21"/>
+          <w:lang w:val="es-MX"/>
+        </w:rPr>
+        <w:t xml:space="preserve">    ||           ||       ||  ||        ||       ||  ||      ||  ||        || </w:t>
+      </w:r>
+    </w:p>
+    <w:p>
+      <w:pPr>
+        <w:shd w:val="clear" w:color="auto" w:fill="282A36"/>
+        <w:spacing w:after="0" w:line="285" w:lineRule="atLeast"/>
+        <w:rPr>
+          <w:rFonts w:ascii="Consolas" w:eastAsia="Times New Roman" w:hAnsi="Consolas" w:cs="Times New Roman"/>
+          <w:color w:val="F8F8F2"/>
+          <w:sz w:val="21"/>
+          <w:szCs w:val="21"/>
+          <w:lang w:val="es-MX"/>
+        </w:rPr>
+      </w:pPr>
+      <w:r>
+        <w:rPr>
+          <w:rFonts w:ascii="Consolas" w:eastAsia="Times New Roman" w:hAnsi="Consolas" w:cs="Times New Roman"/>
+          <w:color w:val="6272A4"/>
+          <w:sz w:val="21"/>
+          <w:szCs w:val="21"/>
+          <w:lang w:val="es-MX"/>
+        </w:rPr>
+        <w:t>    ||           ||       ||  ||        ||       ||  ||______||  ||====    ||======</w:t>
+      </w:r>
+    </w:p>
+    <w:p>
+      <w:pPr>
+        <w:shd w:val="clear" w:color="auto" w:fill="282A36"/>
+        <w:spacing w:after="0" w:line="285" w:lineRule="atLeast"/>
+        <w:rPr>
+          <w:rFonts w:ascii="Consolas" w:eastAsia="Times New Roman" w:hAnsi="Consolas" w:cs="Times New Roman"/>
+          <w:color w:val="F8F8F2"/>
+          <w:sz w:val="21"/>
+          <w:szCs w:val="21"/>
+          <w:lang w:val="es-MX"/>
+        </w:rPr>
+      </w:pPr>
+      <w:r>
+        <w:rPr>
+          <w:rFonts w:ascii="Consolas" w:eastAsia="Times New Roman" w:hAnsi="Consolas" w:cs="Times New Roman"/>
+          <w:color w:val="6272A4"/>
+          <w:sz w:val="21"/>
+          <w:szCs w:val="21"/>
+          <w:lang w:val="es-MX"/>
+        </w:rPr>
+        <w:t>    ||           ||       ||  ||        ||       ||  || ||__     ||               ||</w:t>
+      </w:r>
+    </w:p>
+    <w:p>
+      <w:pPr>
+        <w:shd w:val="clear" w:color="auto" w:fill="282A36"/>
+        <w:spacing w:after="0" w:line="285" w:lineRule="atLeast"/>
+        <w:rPr>
+          <w:rFonts w:ascii="Consolas" w:eastAsia="Times New Roman" w:hAnsi="Consolas" w:cs="Times New Roman"/>
+          <w:color w:val="F8F8F2"/>
+          <w:sz w:val="21"/>
+          <w:szCs w:val="21"/>
+          <w:lang w:val="es-MX"/>
+        </w:rPr>
+      </w:pPr>
+      <w:r>
+        <w:rPr>
+          <w:rFonts w:ascii="Consolas" w:eastAsia="Times New Roman" w:hAnsi="Consolas" w:cs="Times New Roman"/>
+          <w:color w:val="6272A4"/>
+          <w:sz w:val="21"/>
+          <w:szCs w:val="21"/>
+          <w:lang w:val="es-MX"/>
+        </w:rPr>
+        <w:t>    ||________   ||_______||  ||______  ||_______||  ||    ||    ||======   ______||</w:t>
+      </w:r>
+    </w:p>
+    <w:p>
+      <w:pPr>
+        <w:shd w:val="clear" w:color="auto" w:fill="282A36"/>
+        <w:spacing w:after="0" w:line="285" w:lineRule="atLeast"/>
+        <w:rPr>
+          <w:rFonts w:ascii="Consolas" w:eastAsia="Times New Roman" w:hAnsi="Consolas" w:cs="Times New Roman"/>
+          <w:color w:val="F8F8F2"/>
+          <w:sz w:val="21"/>
+          <w:szCs w:val="21"/>
+          <w:lang w:val="es-MX"/>
+        </w:rPr>
+      </w:pPr>
+    </w:p>
+    <w:p>
+      <w:pPr>
+        <w:shd w:val="clear" w:color="auto" w:fill="282A36"/>
+        <w:spacing w:after="0" w:line="285" w:lineRule="atLeast"/>
+        <w:rPr>
+          <w:rFonts w:ascii="Consolas" w:eastAsia="Times New Roman" w:hAnsi="Consolas" w:cs="Times New Roman"/>
+          <w:color w:val="F8F8F2"/>
+          <w:sz w:val="21"/>
+          <w:szCs w:val="21"/>
+          <w:lang w:val="es-MX"/>
+        </w:rPr>
+      </w:pPr>
+      <w:r>
+        <w:rPr>
+          <w:rFonts w:ascii="Consolas" w:eastAsia="Times New Roman" w:hAnsi="Consolas" w:cs="Times New Roman"/>
+          <w:color w:val="6272A4"/>
+          <w:sz w:val="21"/>
+          <w:szCs w:val="21"/>
+          <w:lang w:val="es-MX"/>
+        </w:rPr>
+        <w:t>     ========   ========    ========</w:t>
+      </w:r>
+    </w:p>
+    <w:p>
+      <w:pPr>
+        <w:shd w:val="clear" w:color="auto" w:fill="282A36"/>
+        <w:spacing w:after="0" w:line="285" w:lineRule="atLeast"/>
+        <w:rPr>
+          <w:rFonts w:ascii="Consolas" w:eastAsia="Times New Roman" w:hAnsi="Consolas" w:cs="Times New Roman"/>
+          <w:color w:val="F8F8F2"/>
+          <w:sz w:val="21"/>
+          <w:szCs w:val="21"/>
+          <w:lang w:val="es-MX"/>
+        </w:rPr>
+      </w:pPr>
+      <w:r>
+        <w:rPr>
+          <w:rFonts w:ascii="Consolas" w:eastAsia="Times New Roman" w:hAnsi="Consolas" w:cs="Times New Roman"/>
+          <w:color w:val="6272A4"/>
+          <w:sz w:val="21"/>
+          <w:szCs w:val="21"/>
+          <w:lang w:val="es-MX"/>
+        </w:rPr>
+        <w:t xml:space="preserve">    ||         ||          || </w:t>
+      </w:r>
+    </w:p>
+    <w:p>
+      <w:pPr>
+        <w:shd w:val="clear" w:color="auto" w:fill="282A36"/>
+        <w:spacing w:after="0" w:line="285" w:lineRule="atLeast"/>
+        <w:rPr>
+          <w:rFonts w:ascii="Consolas" w:eastAsia="Times New Roman" w:hAnsi="Consolas" w:cs="Times New Roman"/>
+          <w:color w:val="F8F8F2"/>
+          <w:sz w:val="21"/>
+          <w:szCs w:val="21"/>
+          <w:lang w:val="es-MX"/>
+        </w:rPr>
+      </w:pPr>
+      <w:r>
+        <w:rPr>
+          <w:rFonts w:ascii="Consolas" w:eastAsia="Times New Roman" w:hAnsi="Consolas" w:cs="Times New Roman"/>
+          <w:color w:val="6272A4"/>
+          <w:sz w:val="21"/>
+          <w:szCs w:val="21"/>
+          <w:lang w:val="es-MX"/>
+        </w:rPr>
+        <w:t>    ||         ||______    ||_______</w:t>
+      </w:r>
+    </w:p>
+    <w:p>
+      <w:pPr>
+        <w:shd w:val="clear" w:color="auto" w:fill="282A36"/>
+        <w:spacing w:after="0" w:line="285" w:lineRule="atLeast"/>
+        <w:rPr>
+          <w:rFonts w:ascii="Consolas" w:eastAsia="Times New Roman" w:hAnsi="Consolas" w:cs="Times New Roman"/>
+          <w:color w:val="F8F8F2"/>
+          <w:sz w:val="21"/>
+          <w:szCs w:val="21"/>
+          <w:lang w:val="es-MX"/>
+        </w:rPr>
+      </w:pPr>
+      <w:r>
+        <w:rPr>
+          <w:rFonts w:ascii="Consolas" w:eastAsia="Times New Roman" w:hAnsi="Consolas" w:cs="Times New Roman"/>
+          <w:color w:val="6272A4"/>
+          <w:sz w:val="21"/>
+          <w:szCs w:val="21"/>
+          <w:lang w:val="es-MX"/>
+        </w:rPr>
+        <w:t>    ||                 ||          ||</w:t>
+      </w:r>
+    </w:p>
+    <w:p>
+      <w:pPr>
+        <w:shd w:val="clear" w:color="auto" w:fill="282A36"/>
+        <w:spacing w:after="0" w:line="285" w:lineRule="atLeast"/>
+        <w:rPr>
+          <w:rFonts w:ascii="Consolas" w:eastAsia="Times New Roman" w:hAnsi="Consolas" w:cs="Times New Roman"/>
+          <w:color w:val="F8F8F2"/>
+          <w:sz w:val="21"/>
+          <w:szCs w:val="21"/>
+          <w:lang w:val="es-MX"/>
+        </w:rPr>
+      </w:pPr>
+      <w:r>
+        <w:rPr>
+          <w:rFonts w:ascii="Consolas" w:eastAsia="Times New Roman" w:hAnsi="Consolas" w:cs="Times New Roman"/>
+          <w:color w:val="6272A4"/>
+          <w:sz w:val="21"/>
+          <w:szCs w:val="21"/>
+          <w:lang w:val="es-MX"/>
+        </w:rPr>
+        <w:t>    ||________  _______||   _______||  </w:t>
+      </w:r>
+    </w:p>
+    <w:p>
+      <w:pPr>
+        <w:shd w:val="clear" w:color="auto" w:fill="282A36"/>
+        <w:spacing w:after="0" w:line="285" w:lineRule="atLeast"/>
+        <w:rPr>
+          <w:rFonts w:ascii="Consolas" w:eastAsia="Times New Roman" w:hAnsi="Consolas" w:cs="Times New Roman"/>
+          <w:color w:val="F8F8F2"/>
+          <w:sz w:val="21"/>
+          <w:szCs w:val="21"/>
+          <w:lang w:val="es-MX"/>
+        </w:rPr>
+      </w:pPr>
+    </w:p>
+    <w:p>
+      <w:pPr>
+        <w:shd w:val="clear" w:color="auto" w:fill="282A36"/>
+        <w:spacing w:after="0" w:line="285" w:lineRule="atLeast"/>
+        <w:rPr>
+          <w:rFonts w:ascii="Consolas" w:eastAsia="Times New Roman" w:hAnsi="Consolas" w:cs="Times New Roman"/>
+          <w:color w:val="F8F8F2"/>
+          <w:sz w:val="21"/>
+          <w:szCs w:val="21"/>
+          <w:lang w:val="es-MX"/>
+        </w:rPr>
+      </w:pPr>
+      <w:r>
+        <w:rPr>
+          <w:rFonts w:ascii="Consolas" w:eastAsia="Times New Roman" w:hAnsi="Consolas" w:cs="Times New Roman"/>
+          <w:color w:val="6272A4"/>
+          <w:sz w:val="21"/>
+          <w:szCs w:val="21"/>
+          <w:lang w:val="es-MX"/>
+        </w:rPr>
+        <w:t>    *********************************************************************************</w:t>
+      </w:r>
+    </w:p>
+    <w:p>
+      <w:pPr>
+        <w:shd w:val="clear" w:color="auto" w:fill="282A36"/>
+        <w:spacing w:after="0" w:line="285" w:lineRule="atLeast"/>
+        <w:rPr>
+          <w:rFonts w:ascii="Consolas" w:eastAsia="Times New Roman" w:hAnsi="Consolas" w:cs="Times New Roman"/>
+          <w:color w:val="F8F8F2"/>
+          <w:sz w:val="21"/>
+          <w:szCs w:val="21"/>
+          <w:lang w:val="es-MX"/>
+        </w:rPr>
+      </w:pPr>
+    </w:p>
+    <w:p>
+      <w:pPr>
+        <w:shd w:val="clear" w:color="auto" w:fill="282A36"/>
+        <w:spacing w:after="0" w:line="285" w:lineRule="atLeast"/>
+        <w:rPr>
+          <w:rFonts w:ascii="Consolas" w:eastAsia="Times New Roman" w:hAnsi="Consolas" w:cs="Times New Roman"/>
+          <w:color w:val="F8F8F2"/>
+          <w:sz w:val="21"/>
+          <w:szCs w:val="21"/>
+          <w:lang w:val="es-MX"/>
+        </w:rPr>
+      </w:pPr>
+      <w:r>
+        <w:rPr>
+          <w:rFonts w:ascii="Consolas" w:eastAsia="Times New Roman" w:hAnsi="Consolas" w:cs="Times New Roman"/>
+          <w:color w:val="6272A4"/>
+          <w:sz w:val="21"/>
+          <w:szCs w:val="21"/>
+          <w:lang w:val="es-MX"/>
+        </w:rPr>
+        <w:t xml:space="preserve">    Se les puede decir a sus colores </w:t>
+      </w:r>
+    </w:p>
+    <w:p>
+      <w:pPr>
+        <w:shd w:val="clear" w:color="auto" w:fill="282A36"/>
+        <w:spacing w:after="0" w:line="285" w:lineRule="atLeast"/>
+        <w:rPr>
+          <w:rFonts w:ascii="Consolas" w:eastAsia="Times New Roman" w:hAnsi="Consolas" w:cs="Times New Roman"/>
+          <w:color w:val="F8F8F2"/>
+          <w:sz w:val="21"/>
+          <w:szCs w:val="21"/>
+          <w:lang w:val="es-MX"/>
+        </w:rPr>
+      </w:pPr>
+      <w:r>
+        <w:rPr>
+          <w:rFonts w:ascii="Consolas" w:eastAsia="Times New Roman" w:hAnsi="Consolas" w:cs="Times New Roman"/>
+          <w:color w:val="6272A4"/>
+          <w:sz w:val="21"/>
+          <w:szCs w:val="21"/>
+          <w:lang w:val="es-MX"/>
+        </w:rPr>
+        <w:t>    Funciona en cualquier navegador moderno.</w:t>
+      </w:r>
+    </w:p>
+    <w:p>
+      <w:pPr>
+        <w:shd w:val="clear" w:color="auto" w:fill="282A36"/>
+        <w:spacing w:after="0" w:line="285" w:lineRule="atLeast"/>
+        <w:rPr>
+          <w:rFonts w:ascii="Consolas" w:eastAsia="Times New Roman" w:hAnsi="Consolas" w:cs="Times New Roman"/>
+          <w:color w:val="F8F8F2"/>
+          <w:sz w:val="21"/>
+          <w:szCs w:val="21"/>
+          <w:lang w:val="es-MX"/>
+        </w:rPr>
+      </w:pPr>
+    </w:p>
+    <w:p>
+      <w:pPr>
+        <w:shd w:val="clear" w:color="auto" w:fill="282A36"/>
+        <w:spacing w:after="0" w:line="285" w:lineRule="atLeast"/>
+        <w:rPr>
+          <w:rFonts w:ascii="Consolas" w:eastAsia="Times New Roman" w:hAnsi="Consolas" w:cs="Times New Roman"/>
+          <w:color w:val="F8F8F2"/>
+          <w:sz w:val="21"/>
+          <w:szCs w:val="21"/>
+        </w:rPr>
+      </w:pPr>
+      <w:r>
+        <w:rPr>
+          <w:rFonts w:ascii="Consolas" w:eastAsia="Times New Roman" w:hAnsi="Consolas" w:cs="Times New Roman"/>
+          <w:color w:val="6272A4"/>
+          <w:sz w:val="21"/>
+          <w:szCs w:val="21"/>
+          <w:lang w:val="es-MX"/>
+        </w:rPr>
+        <w:t xml:space="preserve">    </w:t>
+      </w:r>
+      <w:r>
+        <w:rPr>
+          <w:rFonts w:ascii="Consolas" w:eastAsia="Times New Roman" w:hAnsi="Consolas" w:cs="Times New Roman"/>
+          <w:color w:val="6272A4"/>
+          <w:sz w:val="21"/>
+          <w:szCs w:val="21"/>
+        </w:rPr>
+        <w:t>-</w:t>
+      </w:r>
+      <w:proofErr w:type="spellStart"/>
+      <w:r>
+        <w:rPr>
+          <w:rFonts w:ascii="Consolas" w:eastAsia="Times New Roman" w:hAnsi="Consolas" w:cs="Times New Roman"/>
+          <w:color w:val="6272A4"/>
+          <w:sz w:val="21"/>
+          <w:szCs w:val="21"/>
+        </w:rPr>
+        <w:t>por</w:t>
+      </w:r>
+      <w:proofErr w:type="spellEnd"/>
+      <w:r>
+        <w:rPr>
+          <w:rFonts w:ascii="Consolas" w:eastAsia="Times New Roman" w:hAnsi="Consolas" w:cs="Times New Roman"/>
+          <w:color w:val="6272A4"/>
+          <w:sz w:val="21"/>
+          <w:szCs w:val="21"/>
+        </w:rPr>
+        <w:t xml:space="preserve"> </w:t>
+      </w:r>
+      <w:proofErr w:type="spellStart"/>
+      <w:r>
+        <w:rPr>
+          <w:rFonts w:ascii="Consolas" w:eastAsia="Times New Roman" w:hAnsi="Consolas" w:cs="Times New Roman"/>
+          <w:color w:val="6272A4"/>
+          <w:sz w:val="21"/>
+          <w:szCs w:val="21"/>
+        </w:rPr>
+        <w:t>nombre</w:t>
+      </w:r>
+      <w:proofErr w:type="spellEnd"/>
+    </w:p>
+    <w:p>
+      <w:pPr>
+        <w:shd w:val="clear" w:color="auto" w:fill="282A36"/>
+        <w:spacing w:after="0" w:line="285" w:lineRule="atLeast"/>
+        <w:rPr>
+          <w:rFonts w:ascii="Consolas" w:eastAsia="Times New Roman" w:hAnsi="Consolas" w:cs="Times New Roman"/>
+          <w:color w:val="F8F8F2"/>
+          <w:sz w:val="21"/>
+          <w:szCs w:val="21"/>
+        </w:rPr>
+      </w:pPr>
+      <w:r>
+        <w:rPr>
+          <w:rFonts w:ascii="Consolas" w:eastAsia="Times New Roman" w:hAnsi="Consolas" w:cs="Times New Roman"/>
+          <w:color w:val="6272A4"/>
+          <w:sz w:val="21"/>
+          <w:szCs w:val="21"/>
+        </w:rPr>
+        <w:t xml:space="preserve">        </w:t>
       </w:r>
       <w:proofErr w:type="spellStart"/>
       <w:proofErr w:type="gramStart"/>
@@ -1921,7 +3150,7 @@
           <w:sz w:val="21"/>
           <w:szCs w:val="21"/>
         </w:rPr>
-        <w:t>p.parrafo</w:t>
+        <w:t>color:blue</w:t>
       </w:r>
       <w:proofErr w:type="spellEnd"/>
       <w:proofErr w:type="gramEnd"/>
@@ -1932,7 +3161,7 @@
           <w:sz w:val="21"/>
           <w:szCs w:val="21"/>
         </w:rPr>
-        <w:t xml:space="preserve"> {</w:t>
+        <w:t>;</w:t>
       </w:r>
     </w:p>
     <w:p>
@@ -1964,7 +3193,7 @@
           <w:sz w:val="21"/>
           <w:szCs w:val="21"/>
         </w:rPr>
-        <w:t>color:blue</w:t>
+        <w:t>color:black</w:t>
       </w:r>
       <w:proofErr w:type="spellEnd"/>
       <w:proofErr w:type="gramEnd"/>
@@ -1975,287 +3204,7 @@
           <w:sz w:val="21"/>
           <w:szCs w:val="21"/>
         </w:rPr>
-        <w:t>;    </w:t>
-      </w:r>
-    </w:p>
-    <w:p>
-      <w:pPr>
-        <w:shd w:val="clear" w:color="auto" w:fill="282A36"/>
-        <w:spacing w:after="0" w:line="285" w:lineRule="atLeast"/>
-        <w:rPr>
-          <w:rFonts w:ascii="Consolas" w:eastAsia="Times New Roman" w:hAnsi="Consolas" w:cs="Times New Roman"/>
-          <w:color w:val="F8F8F2"/>
-          <w:sz w:val="21"/>
-          <w:szCs w:val="21"/>
-        </w:rPr>
-      </w:pPr>
-      <w:r>
-        <w:rPr>
-          <w:rFonts w:ascii="Consolas" w:eastAsia="Times New Roman" w:hAnsi="Consolas" w:cs="Times New Roman"/>
-          <w:color w:val="6272A4"/>
-          <w:sz w:val="21"/>
-          <w:szCs w:val="21"/>
-        </w:rPr>
-        <w:t>    }</w:t>
-      </w:r>
-    </w:p>
-    <w:p>
-      <w:pPr>
-        <w:shd w:val="clear" w:color="auto" w:fill="282A36"/>
-        <w:spacing w:after="0" w:line="285" w:lineRule="atLeast"/>
-        <w:rPr>
-          <w:rFonts w:ascii="Consolas" w:eastAsia="Times New Roman" w:hAnsi="Consolas" w:cs="Times New Roman"/>
-          <w:color w:val="F8F8F2"/>
-          <w:sz w:val="21"/>
-          <w:szCs w:val="21"/>
-        </w:rPr>
-      </w:pPr>
-    </w:p>
-    <w:p>
-      <w:pPr>
-        <w:shd w:val="clear" w:color="auto" w:fill="282A36"/>
-        <w:spacing w:after="0" w:line="285" w:lineRule="atLeast"/>
-        <w:rPr>
-          <w:rFonts w:ascii="Consolas" w:eastAsia="Times New Roman" w:hAnsi="Consolas" w:cs="Times New Roman"/>
-          <w:color w:val="F8F8F2"/>
-          <w:sz w:val="21"/>
-          <w:szCs w:val="21"/>
-        </w:rPr>
-      </w:pPr>
-      <w:r>
-        <w:rPr>
-          <w:rFonts w:ascii="Consolas" w:eastAsia="Times New Roman" w:hAnsi="Consolas" w:cs="Times New Roman"/>
-          <w:color w:val="6272A4"/>
-          <w:sz w:val="21"/>
-          <w:szCs w:val="21"/>
-        </w:rPr>
-        <w:t xml:space="preserve">    </w:t>
-      </w:r>
-      <w:proofErr w:type="gramStart"/>
-      <w:r>
-        <w:rPr>
-          <w:rFonts w:ascii="Consolas" w:eastAsia="Times New Roman" w:hAnsi="Consolas" w:cs="Times New Roman"/>
-          <w:color w:val="6272A4"/>
-          <w:sz w:val="21"/>
-          <w:szCs w:val="21"/>
-        </w:rPr>
-        <w:t>p{</w:t>
-      </w:r>
-      <w:proofErr w:type="gramEnd"/>
-    </w:p>
-    <w:p>
-      <w:pPr>
-        <w:shd w:val="clear" w:color="auto" w:fill="282A36"/>
-        <w:spacing w:after="0" w:line="285" w:lineRule="atLeast"/>
-        <w:rPr>
-          <w:rFonts w:ascii="Consolas" w:eastAsia="Times New Roman" w:hAnsi="Consolas" w:cs="Times New Roman"/>
-          <w:color w:val="F8F8F2"/>
-          <w:sz w:val="21"/>
-          <w:szCs w:val="21"/>
-          <w:lang w:val="es-MX"/>
-        </w:rPr>
-      </w:pPr>
-      <w:r>
-        <w:rPr>
-          <w:rFonts w:ascii="Consolas" w:eastAsia="Times New Roman" w:hAnsi="Consolas" w:cs="Times New Roman"/>
-          <w:color w:val="6272A4"/>
-          <w:sz w:val="21"/>
-          <w:szCs w:val="21"/>
-        </w:rPr>
-        <w:t xml:space="preserve">        </w:t>
-      </w:r>
-      <w:r>
-        <w:rPr>
-          <w:rFonts w:ascii="Consolas" w:eastAsia="Times New Roman" w:hAnsi="Consolas" w:cs="Times New Roman"/>
-          <w:color w:val="6272A4"/>
-          <w:sz w:val="21"/>
-          <w:szCs w:val="21"/>
-          <w:lang w:val="es-MX"/>
-        </w:rPr>
-        <w:t>color:red;</w:t>
-      </w:r>
-    </w:p>
-    <w:p>
-      <w:pPr>
-        <w:shd w:val="clear" w:color="auto" w:fill="282A36"/>
-        <w:spacing w:after="0" w:line="285" w:lineRule="atLeast"/>
-        <w:rPr>
-          <w:rFonts w:ascii="Consolas" w:eastAsia="Times New Roman" w:hAnsi="Consolas" w:cs="Times New Roman"/>
-          <w:color w:val="F8F8F2"/>
-          <w:sz w:val="21"/>
-          <w:szCs w:val="21"/>
-          <w:lang w:val="es-MX"/>
-        </w:rPr>
-      </w:pPr>
-      <w:r>
-        <w:rPr>
-          <w:rFonts w:ascii="Consolas" w:eastAsia="Times New Roman" w:hAnsi="Consolas" w:cs="Times New Roman"/>
-          <w:color w:val="6272A4"/>
-          <w:sz w:val="21"/>
-          <w:szCs w:val="21"/>
-          <w:lang w:val="es-MX"/>
-        </w:rPr>
-        <w:t>    }</w:t>
-      </w:r>
-    </w:p>
-    <w:p>
-      <w:pPr>
-        <w:shd w:val="clear" w:color="auto" w:fill="282A36"/>
-        <w:spacing w:after="0" w:line="285" w:lineRule="atLeast"/>
-        <w:rPr>
-          <w:rFonts w:ascii="Consolas" w:eastAsia="Times New Roman" w:hAnsi="Consolas" w:cs="Times New Roman"/>
-          <w:color w:val="F8F8F2"/>
-          <w:sz w:val="21"/>
-          <w:szCs w:val="21"/>
-          <w:lang w:val="es-MX"/>
-        </w:rPr>
-      </w:pPr>
-    </w:p>
-    <w:p>
-      <w:pPr>
-        <w:shd w:val="clear" w:color="auto" w:fill="282A36"/>
-        <w:spacing w:after="0" w:line="285" w:lineRule="atLeast"/>
-        <w:rPr>
-          <w:rFonts w:ascii="Consolas" w:eastAsia="Times New Roman" w:hAnsi="Consolas" w:cs="Times New Roman"/>
-          <w:color w:val="F8F8F2"/>
-          <w:sz w:val="21"/>
-          <w:szCs w:val="21"/>
-          <w:lang w:val="es-MX"/>
-        </w:rPr>
-      </w:pPr>
-      <w:r>
-        <w:rPr>
-          <w:rFonts w:ascii="Consolas" w:eastAsia="Times New Roman" w:hAnsi="Consolas" w:cs="Times New Roman"/>
-          <w:color w:val="6272A4"/>
-          <w:sz w:val="21"/>
-          <w:szCs w:val="21"/>
-          <w:lang w:val="es-MX"/>
-        </w:rPr>
-        <w:t xml:space="preserve">    Como tiene más especificidad el primer selector, se aplicará el color azul y NO el </w:t>
-      </w:r>
-    </w:p>
-    <w:p>
-      <w:pPr>
-        <w:shd w:val="clear" w:color="auto" w:fill="282A36"/>
-        <w:spacing w:after="0" w:line="285" w:lineRule="atLeast"/>
-        <w:rPr>
-          <w:rFonts w:ascii="Consolas" w:eastAsia="Times New Roman" w:hAnsi="Consolas" w:cs="Times New Roman"/>
-          <w:color w:val="F8F8F2"/>
-          <w:sz w:val="21"/>
-          <w:szCs w:val="21"/>
-          <w:lang w:val="es-MX"/>
-        </w:rPr>
-      </w:pPr>
-      <w:r>
-        <w:rPr>
-          <w:rFonts w:ascii="Consolas" w:eastAsia="Times New Roman" w:hAnsi="Consolas" w:cs="Times New Roman"/>
-          <w:color w:val="6272A4"/>
-          <w:sz w:val="21"/>
-          <w:szCs w:val="21"/>
-          <w:lang w:val="es-MX"/>
-        </w:rPr>
-        <w:t>    color rojo.</w:t>
-      </w:r>
-    </w:p>
-    <w:p>
-      <w:pPr>
-        <w:shd w:val="clear" w:color="auto" w:fill="282A36"/>
-        <w:spacing w:after="0" w:line="285" w:lineRule="atLeast"/>
-        <w:rPr>
-          <w:rFonts w:ascii="Consolas" w:eastAsia="Times New Roman" w:hAnsi="Consolas" w:cs="Times New Roman"/>
-          <w:color w:val="F8F8F2"/>
-          <w:sz w:val="21"/>
-          <w:szCs w:val="21"/>
-          <w:lang w:val="es-MX"/>
-        </w:rPr>
-      </w:pPr>
-      <w:r>
-        <w:rPr>
-          <w:rFonts w:ascii="Consolas" w:eastAsia="Times New Roman" w:hAnsi="Consolas" w:cs="Times New Roman"/>
-          <w:color w:val="6272A4"/>
-          <w:sz w:val="21"/>
-          <w:szCs w:val="21"/>
-          <w:lang w:val="es-MX"/>
-        </w:rPr>
-        <w:t>    ////////////////////////////////////////////////////////////////////////////////</w:t>
-      </w:r>
-    </w:p>
-    <w:p>
-      <w:pPr>
-        <w:shd w:val="clear" w:color="auto" w:fill="282A36"/>
-        <w:spacing w:after="0" w:line="285" w:lineRule="atLeast"/>
-        <w:rPr>
-          <w:rFonts w:ascii="Consolas" w:eastAsia="Times New Roman" w:hAnsi="Consolas" w:cs="Times New Roman"/>
-          <w:color w:val="F8F8F2"/>
-          <w:sz w:val="21"/>
-          <w:szCs w:val="21"/>
-          <w:lang w:val="es-MX"/>
-        </w:rPr>
-      </w:pPr>
-      <w:r>
-        <w:rPr>
-          <w:rFonts w:ascii="Consolas" w:eastAsia="Times New Roman" w:hAnsi="Consolas" w:cs="Times New Roman"/>
-          <w:color w:val="6272A4"/>
-          <w:sz w:val="21"/>
-          <w:szCs w:val="21"/>
-          <w:lang w:val="es-MX"/>
-        </w:rPr>
-        <w:t>        Ejemplo 2: Misma especificidad.</w:t>
-      </w:r>
-    </w:p>
-    <w:p>
-      <w:pPr>
-        <w:shd w:val="clear" w:color="auto" w:fill="282A36"/>
-        <w:spacing w:after="0" w:line="285" w:lineRule="atLeast"/>
-        <w:rPr>
-          <w:rFonts w:ascii="Consolas" w:eastAsia="Times New Roman" w:hAnsi="Consolas" w:cs="Times New Roman"/>
-          <w:color w:val="F8F8F2"/>
-          <w:sz w:val="21"/>
-          <w:szCs w:val="21"/>
-          <w:lang w:val="es-MX"/>
-        </w:rPr>
-      </w:pPr>
-    </w:p>
-    <w:p>
-      <w:pPr>
-        <w:shd w:val="clear" w:color="auto" w:fill="282A36"/>
-        <w:spacing w:after="0" w:line="285" w:lineRule="atLeast"/>
-        <w:rPr>
-          <w:rFonts w:ascii="Consolas" w:eastAsia="Times New Roman" w:hAnsi="Consolas" w:cs="Times New Roman"/>
-          <w:color w:val="F8F8F2"/>
-          <w:sz w:val="21"/>
-          <w:szCs w:val="21"/>
-        </w:rPr>
-      </w:pPr>
-      <w:r>
-        <w:rPr>
-          <w:rFonts w:ascii="Consolas" w:eastAsia="Times New Roman" w:hAnsi="Consolas" w:cs="Times New Roman"/>
-          <w:color w:val="6272A4"/>
-          <w:sz w:val="21"/>
-          <w:szCs w:val="21"/>
-          <w:lang w:val="es-MX"/>
-        </w:rPr>
-        <w:t xml:space="preserve">    </w:t>
-      </w:r>
-      <w:proofErr w:type="spellStart"/>
-      <w:r>
-        <w:rPr>
-          <w:rFonts w:ascii="Consolas" w:eastAsia="Times New Roman" w:hAnsi="Consolas" w:cs="Times New Roman"/>
-          <w:color w:val="6272A4"/>
-          <w:sz w:val="21"/>
-          <w:szCs w:val="21"/>
-        </w:rPr>
-        <w:t>p#parrafo</w:t>
-      </w:r>
-      <w:proofErr w:type="spellEnd"/>
-      <w:r>
-        <w:rPr>
-          <w:rFonts w:ascii="Consolas" w:eastAsia="Times New Roman" w:hAnsi="Consolas" w:cs="Times New Roman"/>
-          <w:color w:val="6272A4"/>
-          <w:sz w:val="21"/>
-          <w:szCs w:val="21"/>
-        </w:rPr>
-        <w:t xml:space="preserve"> {</w:t>
+        <w:t>;</w:t>
       </w:r>
     </w:p>
     <w:p>
@@ -2287,1014 +3236,10 @@
           <w:sz w:val="21"/>
           <w:szCs w:val="21"/>
         </w:rPr>
-        <w:t>color:blue</w:t>
+        <w:t>color:cornflowerblue</w:t>
       </w:r>
       <w:proofErr w:type="spellEnd"/>
       <w:proofErr w:type="gramEnd"/>
-      <w:r>
-        <w:rPr>
-          <w:rFonts w:ascii="Consolas" w:eastAsia="Times New Roman" w:hAnsi="Consolas" w:cs="Times New Roman"/>
-          <w:color w:val="6272A4"/>
-          <w:sz w:val="21"/>
-          <w:szCs w:val="21"/>
-        </w:rPr>
-        <w:t>;    </w:t>
-      </w:r>
-    </w:p>
-    <w:p>
-      <w:pPr>
-        <w:shd w:val="clear" w:color="auto" w:fill="282A36"/>
-        <w:spacing w:after="0" w:line="285" w:lineRule="atLeast"/>
-        <w:rPr>
-          <w:rFonts w:ascii="Consolas" w:eastAsia="Times New Roman" w:hAnsi="Consolas" w:cs="Times New Roman"/>
-          <w:color w:val="F8F8F2"/>
-          <w:sz w:val="21"/>
-          <w:szCs w:val="21"/>
-        </w:rPr>
-      </w:pPr>
-      <w:r>
-        <w:rPr>
-          <w:rFonts w:ascii="Consolas" w:eastAsia="Times New Roman" w:hAnsi="Consolas" w:cs="Times New Roman"/>
-          <w:color w:val="6272A4"/>
-          <w:sz w:val="21"/>
-          <w:szCs w:val="21"/>
-        </w:rPr>
-        <w:t>    }</w:t>
-      </w:r>
-    </w:p>
-    <w:p>
-      <w:pPr>
-        <w:shd w:val="clear" w:color="auto" w:fill="282A36"/>
-        <w:spacing w:after="0" w:line="285" w:lineRule="atLeast"/>
-        <w:rPr>
-          <w:rFonts w:ascii="Consolas" w:eastAsia="Times New Roman" w:hAnsi="Consolas" w:cs="Times New Roman"/>
-          <w:color w:val="F8F8F2"/>
-          <w:sz w:val="21"/>
-          <w:szCs w:val="21"/>
-        </w:rPr>
-      </w:pPr>
-    </w:p>
-    <w:p>
-      <w:pPr>
-        <w:shd w:val="clear" w:color="auto" w:fill="282A36"/>
-        <w:spacing w:after="0" w:line="285" w:lineRule="atLeast"/>
-        <w:rPr>
-          <w:rFonts w:ascii="Consolas" w:eastAsia="Times New Roman" w:hAnsi="Consolas" w:cs="Times New Roman"/>
-          <w:color w:val="F8F8F2"/>
-          <w:sz w:val="21"/>
-          <w:szCs w:val="21"/>
-        </w:rPr>
-      </w:pPr>
-      <w:r>
-        <w:rPr>
-          <w:rFonts w:ascii="Consolas" w:eastAsia="Times New Roman" w:hAnsi="Consolas" w:cs="Times New Roman"/>
-          <w:color w:val="6272A4"/>
-          <w:sz w:val="21"/>
-          <w:szCs w:val="21"/>
-        </w:rPr>
-        <w:t xml:space="preserve">    </w:t>
-      </w:r>
-      <w:proofErr w:type="gramStart"/>
-      <w:r>
-        <w:rPr>
-          <w:rFonts w:ascii="Consolas" w:eastAsia="Times New Roman" w:hAnsi="Consolas" w:cs="Times New Roman"/>
-          <w:color w:val="6272A4"/>
-          <w:sz w:val="21"/>
-          <w:szCs w:val="21"/>
-        </w:rPr>
-        <w:t>p{</w:t>
-      </w:r>
-      <w:proofErr w:type="gramEnd"/>
-    </w:p>
-    <w:p>
-      <w:pPr>
-        <w:shd w:val="clear" w:color="auto" w:fill="282A36"/>
-        <w:spacing w:after="0" w:line="285" w:lineRule="atLeast"/>
-        <w:rPr>
-          <w:rFonts w:ascii="Consolas" w:eastAsia="Times New Roman" w:hAnsi="Consolas" w:cs="Times New Roman"/>
-          <w:color w:val="F8F8F2"/>
-          <w:sz w:val="21"/>
-          <w:szCs w:val="21"/>
-          <w:lang w:val="es-MX"/>
-        </w:rPr>
-      </w:pPr>
-      <w:r>
-        <w:rPr>
-          <w:rFonts w:ascii="Consolas" w:eastAsia="Times New Roman" w:hAnsi="Consolas" w:cs="Times New Roman"/>
-          <w:color w:val="6272A4"/>
-          <w:sz w:val="21"/>
-          <w:szCs w:val="21"/>
-        </w:rPr>
-        <w:t xml:space="preserve">        </w:t>
-      </w:r>
-      <w:r>
-        <w:rPr>
-          <w:rFonts w:ascii="Consolas" w:eastAsia="Times New Roman" w:hAnsi="Consolas" w:cs="Times New Roman"/>
-          <w:color w:val="6272A4"/>
-          <w:sz w:val="21"/>
-          <w:szCs w:val="21"/>
-          <w:lang w:val="es-MX"/>
-        </w:rPr>
-        <w:t>color:red!important;</w:t>
-      </w:r>
-    </w:p>
-    <w:p>
-      <w:pPr>
-        <w:shd w:val="clear" w:color="auto" w:fill="282A36"/>
-        <w:spacing w:after="0" w:line="285" w:lineRule="atLeast"/>
-        <w:rPr>
-          <w:rFonts w:ascii="Consolas" w:eastAsia="Times New Roman" w:hAnsi="Consolas" w:cs="Times New Roman"/>
-          <w:color w:val="F8F8F2"/>
-          <w:sz w:val="21"/>
-          <w:szCs w:val="21"/>
-          <w:lang w:val="es-MX"/>
-        </w:rPr>
-      </w:pPr>
-      <w:r>
-        <w:rPr>
-          <w:rFonts w:ascii="Consolas" w:eastAsia="Times New Roman" w:hAnsi="Consolas" w:cs="Times New Roman"/>
-          <w:color w:val="6272A4"/>
-          <w:sz w:val="21"/>
-          <w:szCs w:val="21"/>
-          <w:lang w:val="es-MX"/>
-        </w:rPr>
-        <w:t>    }</w:t>
-      </w:r>
-    </w:p>
-    <w:p>
-      <w:pPr>
-        <w:shd w:val="clear" w:color="auto" w:fill="282A36"/>
-        <w:spacing w:after="0" w:line="285" w:lineRule="atLeast"/>
-        <w:rPr>
-          <w:rFonts w:ascii="Consolas" w:eastAsia="Times New Roman" w:hAnsi="Consolas" w:cs="Times New Roman"/>
-          <w:color w:val="F8F8F2"/>
-          <w:sz w:val="21"/>
-          <w:szCs w:val="21"/>
-          <w:lang w:val="es-MX"/>
-        </w:rPr>
-      </w:pPr>
-    </w:p>
-    <w:p>
-      <w:pPr>
-        <w:shd w:val="clear" w:color="auto" w:fill="282A36"/>
-        <w:spacing w:after="0" w:line="285" w:lineRule="atLeast"/>
-        <w:rPr>
-          <w:rFonts w:ascii="Consolas" w:eastAsia="Times New Roman" w:hAnsi="Consolas" w:cs="Times New Roman"/>
-          <w:color w:val="F8F8F2"/>
-          <w:sz w:val="21"/>
-          <w:szCs w:val="21"/>
-          <w:lang w:val="es-MX"/>
-        </w:rPr>
-      </w:pPr>
-      <w:r>
-        <w:rPr>
-          <w:rFonts w:ascii="Consolas" w:eastAsia="Times New Roman" w:hAnsi="Consolas" w:cs="Times New Roman"/>
-          <w:color w:val="6272A4"/>
-          <w:sz w:val="21"/>
-          <w:szCs w:val="21"/>
-          <w:lang w:val="es-MX"/>
-        </w:rPr>
-        <w:t>    Como el segundo selector tiene la bandera !important, le pasa por encima a todos.</w:t>
-      </w:r>
-    </w:p>
-    <w:p>
-      <w:pPr>
-        <w:shd w:val="clear" w:color="auto" w:fill="282A36"/>
-        <w:spacing w:after="240" w:line="285" w:lineRule="atLeast"/>
-        <w:rPr>
-          <w:rFonts w:ascii="Consolas" w:eastAsia="Times New Roman" w:hAnsi="Consolas" w:cs="Times New Roman"/>
-          <w:color w:val="F8F8F2"/>
-          <w:sz w:val="21"/>
-          <w:szCs w:val="21"/>
-          <w:lang w:val="es-MX"/>
-        </w:rPr>
-      </w:pPr>
-    </w:p>
-    <w:p>
-      <w:pPr>
-        <w:shd w:val="clear" w:color="auto" w:fill="282A36"/>
-        <w:spacing w:after="0" w:line="285" w:lineRule="atLeast"/>
-        <w:rPr>
-          <w:rFonts w:ascii="Consolas" w:eastAsia="Times New Roman" w:hAnsi="Consolas" w:cs="Times New Roman"/>
-          <w:color w:val="F8F8F2"/>
-          <w:sz w:val="21"/>
-          <w:szCs w:val="21"/>
-          <w:lang w:val="es-MX"/>
-        </w:rPr>
-      </w:pPr>
-      <w:r>
-        <w:rPr>
-          <w:rFonts w:ascii="Consolas" w:eastAsia="Times New Roman" w:hAnsi="Consolas" w:cs="Times New Roman"/>
-          <w:color w:val="6272A4"/>
-          <w:sz w:val="21"/>
-          <w:szCs w:val="21"/>
-          <w:lang w:val="es-MX"/>
-        </w:rPr>
-        <w:t>    --------------------------------------------------------------------------------</w:t>
-      </w:r>
-    </w:p>
-    <w:p>
-      <w:pPr>
-        <w:shd w:val="clear" w:color="auto" w:fill="282A36"/>
-        <w:spacing w:after="0" w:line="285" w:lineRule="atLeast"/>
-        <w:rPr>
-          <w:rFonts w:ascii="Consolas" w:eastAsia="Times New Roman" w:hAnsi="Consolas" w:cs="Times New Roman"/>
-          <w:color w:val="F8F8F2"/>
-          <w:sz w:val="21"/>
-          <w:szCs w:val="21"/>
-          <w:lang w:val="es-MX"/>
-        </w:rPr>
-      </w:pPr>
-      <w:r>
-        <w:rPr>
-          <w:rFonts w:ascii="Consolas" w:eastAsia="Times New Roman" w:hAnsi="Consolas" w:cs="Times New Roman"/>
-          <w:color w:val="6272A4"/>
-          <w:sz w:val="21"/>
-          <w:szCs w:val="21"/>
-          <w:lang w:val="es-MX"/>
-        </w:rPr>
-        <w:t>    Nota final: si un elemento tiene un selector más específico, no importa mucho</w:t>
-      </w:r>
-    </w:p>
-    <w:p>
-      <w:pPr>
-        <w:shd w:val="clear" w:color="auto" w:fill="282A36"/>
-        <w:spacing w:after="0" w:line="285" w:lineRule="atLeast"/>
-        <w:rPr>
-          <w:rFonts w:ascii="Consolas" w:eastAsia="Times New Roman" w:hAnsi="Consolas" w:cs="Times New Roman"/>
-          <w:color w:val="F8F8F2"/>
-          <w:sz w:val="21"/>
-          <w:szCs w:val="21"/>
-          <w:lang w:val="es-MX"/>
-        </w:rPr>
-      </w:pPr>
-      <w:r>
-        <w:rPr>
-          <w:rFonts w:ascii="Consolas" w:eastAsia="Times New Roman" w:hAnsi="Consolas" w:cs="Times New Roman"/>
-          <w:color w:val="6272A4"/>
-          <w:sz w:val="21"/>
-          <w:szCs w:val="21"/>
-          <w:lang w:val="es-MX"/>
-        </w:rPr>
-        <w:t>    donde haya sido declarado, CSS decidirá por su especificidad.</w:t>
-      </w:r>
-    </w:p>
-    <w:p>
-      <w:pPr>
-        <w:shd w:val="clear" w:color="auto" w:fill="282A36"/>
-        <w:spacing w:after="0" w:line="285" w:lineRule="atLeast"/>
-        <w:rPr>
-          <w:rFonts w:ascii="Consolas" w:eastAsia="Times New Roman" w:hAnsi="Consolas" w:cs="Times New Roman"/>
-          <w:color w:val="F8F8F2"/>
-          <w:sz w:val="21"/>
-          <w:szCs w:val="21"/>
-          <w:lang w:val="es-MX"/>
-        </w:rPr>
-      </w:pPr>
-      <w:r>
-        <w:rPr>
-          <w:rFonts w:ascii="Consolas" w:eastAsia="Times New Roman" w:hAnsi="Consolas" w:cs="Times New Roman"/>
-          <w:color w:val="6272A4"/>
-          <w:sz w:val="21"/>
-          <w:szCs w:val="21"/>
-          <w:lang w:val="es-MX"/>
-        </w:rPr>
-        <w:lastRenderedPageBreak/>
-        <w:t>    --------------------------------------------------------------------------------</w:t>
-      </w:r>
-    </w:p>
-    <w:p>
-      <w:pPr>
-        <w:shd w:val="clear" w:color="auto" w:fill="282A36"/>
-        <w:spacing w:after="0" w:line="285" w:lineRule="atLeast"/>
-        <w:rPr>
-          <w:rFonts w:ascii="Consolas" w:eastAsia="Times New Roman" w:hAnsi="Consolas" w:cs="Times New Roman"/>
-          <w:color w:val="F8F8F2"/>
-          <w:sz w:val="21"/>
-          <w:szCs w:val="21"/>
-          <w:lang w:val="es-MX"/>
-        </w:rPr>
-      </w:pPr>
-      <w:r>
-        <w:rPr>
-          <w:rFonts w:ascii="Consolas" w:eastAsia="Times New Roman" w:hAnsi="Consolas" w:cs="Times New Roman"/>
-          <w:color w:val="6272A4"/>
-          <w:sz w:val="21"/>
-          <w:szCs w:val="21"/>
-          <w:lang w:val="es-MX"/>
-        </w:rPr>
-        <w:t>    ////////////////////////////////////////////////////////////////////////////////</w:t>
-      </w:r>
-    </w:p>
-    <w:p>
-      <w:pPr>
-        <w:shd w:val="clear" w:color="auto" w:fill="282A36"/>
-        <w:spacing w:after="240" w:line="285" w:lineRule="atLeast"/>
-        <w:rPr>
-          <w:rFonts w:ascii="Consolas" w:eastAsia="Times New Roman" w:hAnsi="Consolas" w:cs="Times New Roman"/>
-          <w:color w:val="F8F8F2"/>
-          <w:sz w:val="21"/>
-          <w:szCs w:val="21"/>
-          <w:lang w:val="es-MX"/>
-        </w:rPr>
-      </w:pPr>
-    </w:p>
-    <w:p>
-      <w:pPr>
-        <w:shd w:val="clear" w:color="auto" w:fill="282A36"/>
-        <w:spacing w:after="0" w:line="285" w:lineRule="atLeast"/>
-        <w:rPr>
-          <w:rFonts w:ascii="Consolas" w:eastAsia="Times New Roman" w:hAnsi="Consolas" w:cs="Times New Roman"/>
-          <w:color w:val="F8F8F2"/>
-          <w:sz w:val="21"/>
-          <w:szCs w:val="21"/>
-          <w:lang w:val="es-MX"/>
-        </w:rPr>
-      </w:pPr>
-      <w:r>
-        <w:rPr>
-          <w:rFonts w:ascii="Consolas" w:eastAsia="Times New Roman" w:hAnsi="Consolas" w:cs="Times New Roman"/>
-          <w:color w:val="6272A4"/>
-          <w:sz w:val="21"/>
-          <w:szCs w:val="21"/>
-          <w:lang w:val="es-MX"/>
-        </w:rPr>
-        <w:t xml:space="preserve">    </w:t>
-      </w:r>
-    </w:p>
-    <w:p>
-      <w:pPr>
-        <w:shd w:val="clear" w:color="auto" w:fill="282A36"/>
-        <w:spacing w:after="0" w:line="285" w:lineRule="atLeast"/>
-        <w:rPr>
-          <w:rFonts w:ascii="Consolas" w:eastAsia="Times New Roman" w:hAnsi="Consolas" w:cs="Times New Roman"/>
-          <w:color w:val="F8F8F2"/>
-          <w:sz w:val="21"/>
-          <w:szCs w:val="21"/>
-          <w:lang w:val="es-MX"/>
-        </w:rPr>
-      </w:pPr>
-      <w:r>
-        <w:rPr>
-          <w:rFonts w:ascii="Consolas" w:eastAsia="Times New Roman" w:hAnsi="Consolas" w:cs="Times New Roman"/>
-          <w:color w:val="6272A4"/>
-          <w:sz w:val="21"/>
-          <w:szCs w:val="21"/>
-          <w:lang w:val="es-MX"/>
-        </w:rPr>
-        <w:t>    SIEMPRE Y CUANDO SE TRATE DE UN MISMO SELECTOR, COMENZARÁ A APLICAR LOS ESTILOS DE ABAJO HACIA ARRIBA</w:t>
-      </w:r>
-    </w:p>
-    <w:p>
-      <w:pPr>
-        <w:shd w:val="clear" w:color="auto" w:fill="282A36"/>
-        <w:spacing w:after="0" w:line="285" w:lineRule="atLeast"/>
-        <w:rPr>
-          <w:rFonts w:ascii="Consolas" w:eastAsia="Times New Roman" w:hAnsi="Consolas" w:cs="Times New Roman"/>
-          <w:color w:val="F8F8F2"/>
-          <w:sz w:val="21"/>
-          <w:szCs w:val="21"/>
-          <w:lang w:val="es-MX"/>
-        </w:rPr>
-      </w:pPr>
-      <w:r>
-        <w:rPr>
-          <w:rFonts w:ascii="Consolas" w:eastAsia="Times New Roman" w:hAnsi="Consolas" w:cs="Times New Roman"/>
-          <w:color w:val="6272A4"/>
-          <w:sz w:val="21"/>
-          <w:szCs w:val="21"/>
-          <w:lang w:val="es-MX"/>
-        </w:rPr>
-        <w:t>    Y NO DE ARRIBA HACIA ABAJO</w:t>
-      </w:r>
-    </w:p>
-    <w:p>
-      <w:pPr>
-        <w:shd w:val="clear" w:color="auto" w:fill="282A36"/>
-        <w:spacing w:after="0" w:line="285" w:lineRule="atLeast"/>
-        <w:rPr>
-          <w:rFonts w:ascii="Consolas" w:eastAsia="Times New Roman" w:hAnsi="Consolas" w:cs="Times New Roman"/>
-          <w:color w:val="F8F8F2"/>
-          <w:sz w:val="21"/>
-          <w:szCs w:val="21"/>
-          <w:lang w:val="es-MX"/>
-        </w:rPr>
-      </w:pPr>
-    </w:p>
-    <w:p>
-      <w:pPr>
-        <w:shd w:val="clear" w:color="auto" w:fill="282A36"/>
-        <w:spacing w:after="0" w:line="285" w:lineRule="atLeast"/>
-        <w:rPr>
-          <w:rFonts w:ascii="Consolas" w:eastAsia="Times New Roman" w:hAnsi="Consolas" w:cs="Times New Roman"/>
-          <w:color w:val="F8F8F2"/>
-          <w:sz w:val="21"/>
-          <w:szCs w:val="21"/>
-          <w:lang w:val="es-MX"/>
-        </w:rPr>
-      </w:pPr>
-      <w:r>
-        <w:rPr>
-          <w:rFonts w:ascii="Consolas" w:eastAsia="Times New Roman" w:hAnsi="Consolas" w:cs="Times New Roman"/>
-          <w:color w:val="6272A4"/>
-          <w:sz w:val="21"/>
-          <w:szCs w:val="21"/>
-          <w:lang w:val="es-MX"/>
-        </w:rPr>
-        <w:t>    ENTRE MÁS ESPECÍFICO SEA UN SELECTOR, ES MÁS PROBABLE QUE SE APLIQUE, NO IMPORTANDO EN QUÉ PARTE DEL</w:t>
-      </w:r>
-    </w:p>
-    <w:p>
-      <w:pPr>
-        <w:shd w:val="clear" w:color="auto" w:fill="282A36"/>
-        <w:spacing w:after="0" w:line="285" w:lineRule="atLeast"/>
-        <w:rPr>
-          <w:rFonts w:ascii="Consolas" w:eastAsia="Times New Roman" w:hAnsi="Consolas" w:cs="Times New Roman"/>
-          <w:color w:val="F8F8F2"/>
-          <w:sz w:val="21"/>
-          <w:szCs w:val="21"/>
-          <w:lang w:val="es-MX"/>
-        </w:rPr>
-      </w:pPr>
-      <w:r>
-        <w:rPr>
-          <w:rFonts w:ascii="Consolas" w:eastAsia="Times New Roman" w:hAnsi="Consolas" w:cs="Times New Roman"/>
-          <w:color w:val="6272A4"/>
-          <w:sz w:val="21"/>
-          <w:szCs w:val="21"/>
-          <w:lang w:val="es-MX"/>
-        </w:rPr>
-        <w:t>    DOCUMENTO SE APLIQUE</w:t>
-      </w:r>
-    </w:p>
-    <w:p>
-      <w:pPr>
-        <w:shd w:val="clear" w:color="auto" w:fill="282A36"/>
-        <w:spacing w:after="240" w:line="285" w:lineRule="atLeast"/>
-        <w:rPr>
-          <w:rFonts w:ascii="Consolas" w:eastAsia="Times New Roman" w:hAnsi="Consolas" w:cs="Times New Roman"/>
-          <w:color w:val="F8F8F2"/>
-          <w:sz w:val="21"/>
-          <w:szCs w:val="21"/>
-          <w:lang w:val="es-MX"/>
-        </w:rPr>
-      </w:pPr>
-    </w:p>
-    <w:p>
-      <w:pPr>
-        <w:shd w:val="clear" w:color="auto" w:fill="282A36"/>
-        <w:spacing w:after="0" w:line="285" w:lineRule="atLeast"/>
-        <w:rPr>
-          <w:rFonts w:ascii="Consolas" w:eastAsia="Times New Roman" w:hAnsi="Consolas" w:cs="Times New Roman"/>
-          <w:color w:val="F8F8F2"/>
-          <w:sz w:val="21"/>
-          <w:szCs w:val="21"/>
-          <w:lang w:val="es-MX"/>
-        </w:rPr>
-      </w:pPr>
-      <w:r>
-        <w:rPr>
-          <w:rFonts w:ascii="Consolas" w:eastAsia="Times New Roman" w:hAnsi="Consolas" w:cs="Times New Roman"/>
-          <w:color w:val="6272A4"/>
-          <w:sz w:val="21"/>
-          <w:szCs w:val="21"/>
-          <w:lang w:val="es-MX"/>
-        </w:rPr>
-        <w:t>    *********************************************************************************</w:t>
-      </w:r>
-    </w:p>
-    <w:p>
-      <w:pPr>
-        <w:shd w:val="clear" w:color="auto" w:fill="282A36"/>
-        <w:spacing w:after="0" w:line="285" w:lineRule="atLeast"/>
-        <w:rPr>
-          <w:rFonts w:ascii="Consolas" w:eastAsia="Times New Roman" w:hAnsi="Consolas" w:cs="Times New Roman"/>
-          <w:color w:val="F8F8F2"/>
-          <w:sz w:val="21"/>
-          <w:szCs w:val="21"/>
-          <w:lang w:val="es-MX"/>
-        </w:rPr>
-      </w:pPr>
-      <w:r>
-        <w:rPr>
-          <w:rFonts w:ascii="Consolas" w:eastAsia="Times New Roman" w:hAnsi="Consolas" w:cs="Times New Roman"/>
-          <w:color w:val="6272A4"/>
-          <w:sz w:val="21"/>
-          <w:szCs w:val="21"/>
-          <w:lang w:val="es-MX"/>
-        </w:rPr>
-        <w:t>     =========     =======                ========     ======     ======    =======</w:t>
-      </w:r>
-    </w:p>
-    <w:p>
-      <w:pPr>
-        <w:shd w:val="clear" w:color="auto" w:fill="282A36"/>
-        <w:spacing w:after="0" w:line="285" w:lineRule="atLeast"/>
-        <w:rPr>
-          <w:rFonts w:ascii="Consolas" w:eastAsia="Times New Roman" w:hAnsi="Consolas" w:cs="Times New Roman"/>
-          <w:color w:val="F8F8F2"/>
-          <w:sz w:val="21"/>
-          <w:szCs w:val="21"/>
-          <w:lang w:val="es-MX"/>
-        </w:rPr>
-      </w:pPr>
-      <w:r>
-        <w:rPr>
-          <w:rFonts w:ascii="Consolas" w:eastAsia="Times New Roman" w:hAnsi="Consolas" w:cs="Times New Roman"/>
-          <w:color w:val="6272A4"/>
-          <w:sz w:val="21"/>
-          <w:szCs w:val="21"/>
-          <w:lang w:val="es-MX"/>
-        </w:rPr>
-        <w:t xml:space="preserve">    ||           ||       ||  ||        ||       ||  ||      ||  ||        || </w:t>
-      </w:r>
-    </w:p>
-    <w:p>
-      <w:pPr>
-        <w:shd w:val="clear" w:color="auto" w:fill="282A36"/>
-        <w:spacing w:after="0" w:line="285" w:lineRule="atLeast"/>
-        <w:rPr>
-          <w:rFonts w:ascii="Consolas" w:eastAsia="Times New Roman" w:hAnsi="Consolas" w:cs="Times New Roman"/>
-          <w:color w:val="F8F8F2"/>
-          <w:sz w:val="21"/>
-          <w:szCs w:val="21"/>
-          <w:lang w:val="es-MX"/>
-        </w:rPr>
-      </w:pPr>
-      <w:r>
-        <w:rPr>
-          <w:rFonts w:ascii="Consolas" w:eastAsia="Times New Roman" w:hAnsi="Consolas" w:cs="Times New Roman"/>
-          <w:color w:val="6272A4"/>
-          <w:sz w:val="21"/>
-          <w:szCs w:val="21"/>
-          <w:lang w:val="es-MX"/>
-        </w:rPr>
-        <w:t>    ||           ||       ||  ||        ||       ||  ||______||  ||====    ||======</w:t>
-      </w:r>
-    </w:p>
-    <w:p>
-      <w:pPr>
-        <w:shd w:val="clear" w:color="auto" w:fill="282A36"/>
-        <w:spacing w:after="0" w:line="285" w:lineRule="atLeast"/>
-        <w:rPr>
-          <w:rFonts w:ascii="Consolas" w:eastAsia="Times New Roman" w:hAnsi="Consolas" w:cs="Times New Roman"/>
-          <w:color w:val="F8F8F2"/>
-          <w:sz w:val="21"/>
-          <w:szCs w:val="21"/>
-          <w:lang w:val="es-MX"/>
-        </w:rPr>
-      </w:pPr>
-      <w:r>
-        <w:rPr>
-          <w:rFonts w:ascii="Consolas" w:eastAsia="Times New Roman" w:hAnsi="Consolas" w:cs="Times New Roman"/>
-          <w:color w:val="6272A4"/>
-          <w:sz w:val="21"/>
-          <w:szCs w:val="21"/>
-          <w:lang w:val="es-MX"/>
-        </w:rPr>
-        <w:t>    ||           ||       ||  ||        ||       ||  || ||__     ||               ||</w:t>
-      </w:r>
-    </w:p>
-    <w:p>
-      <w:pPr>
-        <w:shd w:val="clear" w:color="auto" w:fill="282A36"/>
-        <w:spacing w:after="0" w:line="285" w:lineRule="atLeast"/>
-        <w:rPr>
-          <w:rFonts w:ascii="Consolas" w:eastAsia="Times New Roman" w:hAnsi="Consolas" w:cs="Times New Roman"/>
-          <w:color w:val="F8F8F2"/>
-          <w:sz w:val="21"/>
-          <w:szCs w:val="21"/>
-          <w:lang w:val="es-MX"/>
-        </w:rPr>
-      </w:pPr>
-      <w:r>
-        <w:rPr>
-          <w:rFonts w:ascii="Consolas" w:eastAsia="Times New Roman" w:hAnsi="Consolas" w:cs="Times New Roman"/>
-          <w:color w:val="6272A4"/>
-          <w:sz w:val="21"/>
-          <w:szCs w:val="21"/>
-          <w:lang w:val="es-MX"/>
-        </w:rPr>
-        <w:t>    ||________   ||_______||  ||______  ||_______||  ||    ||    ||======   ______||</w:t>
-      </w:r>
-    </w:p>
-    <w:p>
-      <w:pPr>
-        <w:shd w:val="clear" w:color="auto" w:fill="282A36"/>
-        <w:spacing w:after="0" w:line="285" w:lineRule="atLeast"/>
-        <w:rPr>
-          <w:rFonts w:ascii="Consolas" w:eastAsia="Times New Roman" w:hAnsi="Consolas" w:cs="Times New Roman"/>
-          <w:color w:val="F8F8F2"/>
-          <w:sz w:val="21"/>
-          <w:szCs w:val="21"/>
-          <w:lang w:val="es-MX"/>
-        </w:rPr>
-      </w:pPr>
-    </w:p>
-    <w:p>
-      <w:pPr>
-        <w:shd w:val="clear" w:color="auto" w:fill="282A36"/>
-        <w:spacing w:after="0" w:line="285" w:lineRule="atLeast"/>
-        <w:rPr>
-          <w:rFonts w:ascii="Consolas" w:eastAsia="Times New Roman" w:hAnsi="Consolas" w:cs="Times New Roman"/>
-          <w:color w:val="F8F8F2"/>
-          <w:sz w:val="21"/>
-          <w:szCs w:val="21"/>
-          <w:lang w:val="es-MX"/>
-        </w:rPr>
-      </w:pPr>
-      <w:r>
-        <w:rPr>
-          <w:rFonts w:ascii="Consolas" w:eastAsia="Times New Roman" w:hAnsi="Consolas" w:cs="Times New Roman"/>
-          <w:color w:val="6272A4"/>
-          <w:sz w:val="21"/>
-          <w:szCs w:val="21"/>
-          <w:lang w:val="es-MX"/>
-        </w:rPr>
-        <w:t>     ========   ========    ========</w:t>
-      </w:r>
-    </w:p>
-    <w:p>
-      <w:pPr>
-        <w:shd w:val="clear" w:color="auto" w:fill="282A36"/>
-        <w:spacing w:after="0" w:line="285" w:lineRule="atLeast"/>
-        <w:rPr>
-          <w:rFonts w:ascii="Consolas" w:eastAsia="Times New Roman" w:hAnsi="Consolas" w:cs="Times New Roman"/>
-          <w:color w:val="F8F8F2"/>
-          <w:sz w:val="21"/>
-          <w:szCs w:val="21"/>
-          <w:lang w:val="es-MX"/>
-        </w:rPr>
-      </w:pPr>
-      <w:r>
-        <w:rPr>
-          <w:rFonts w:ascii="Consolas" w:eastAsia="Times New Roman" w:hAnsi="Consolas" w:cs="Times New Roman"/>
-          <w:color w:val="6272A4"/>
-          <w:sz w:val="21"/>
-          <w:szCs w:val="21"/>
-          <w:lang w:val="es-MX"/>
-        </w:rPr>
-        <w:t xml:space="preserve">    ||         ||          || </w:t>
-      </w:r>
-    </w:p>
-    <w:p>
-      <w:pPr>
-        <w:shd w:val="clear" w:color="auto" w:fill="282A36"/>
-        <w:spacing w:after="0" w:line="285" w:lineRule="atLeast"/>
-        <w:rPr>
-          <w:rFonts w:ascii="Consolas" w:eastAsia="Times New Roman" w:hAnsi="Consolas" w:cs="Times New Roman"/>
-          <w:color w:val="F8F8F2"/>
-          <w:sz w:val="21"/>
-          <w:szCs w:val="21"/>
-          <w:lang w:val="es-MX"/>
-        </w:rPr>
-      </w:pPr>
-      <w:r>
-        <w:rPr>
-          <w:rFonts w:ascii="Consolas" w:eastAsia="Times New Roman" w:hAnsi="Consolas" w:cs="Times New Roman"/>
-          <w:color w:val="6272A4"/>
-          <w:sz w:val="21"/>
-          <w:szCs w:val="21"/>
-          <w:lang w:val="es-MX"/>
-        </w:rPr>
-        <w:t>    ||         ||______    ||_______</w:t>
-      </w:r>
-    </w:p>
-    <w:p>
-      <w:pPr>
-        <w:shd w:val="clear" w:color="auto" w:fill="282A36"/>
-        <w:spacing w:after="0" w:line="285" w:lineRule="atLeast"/>
-        <w:rPr>
-          <w:rFonts w:ascii="Consolas" w:eastAsia="Times New Roman" w:hAnsi="Consolas" w:cs="Times New Roman"/>
-          <w:color w:val="F8F8F2"/>
-          <w:sz w:val="21"/>
-          <w:szCs w:val="21"/>
-          <w:lang w:val="es-MX"/>
-        </w:rPr>
-      </w:pPr>
-      <w:r>
-        <w:rPr>
-          <w:rFonts w:ascii="Consolas" w:eastAsia="Times New Roman" w:hAnsi="Consolas" w:cs="Times New Roman"/>
-          <w:color w:val="6272A4"/>
-          <w:sz w:val="21"/>
-          <w:szCs w:val="21"/>
-          <w:lang w:val="es-MX"/>
-        </w:rPr>
-        <w:t>    ||                 ||          ||</w:t>
-      </w:r>
-    </w:p>
-    <w:p>
-      <w:pPr>
-        <w:shd w:val="clear" w:color="auto" w:fill="282A36"/>
-        <w:spacing w:after="0" w:line="285" w:lineRule="atLeast"/>
-        <w:rPr>
-          <w:rFonts w:ascii="Consolas" w:eastAsia="Times New Roman" w:hAnsi="Consolas" w:cs="Times New Roman"/>
-          <w:color w:val="F8F8F2"/>
-          <w:sz w:val="21"/>
-          <w:szCs w:val="21"/>
-          <w:lang w:val="es-MX"/>
-        </w:rPr>
-      </w:pPr>
-      <w:r>
-        <w:rPr>
-          <w:rFonts w:ascii="Consolas" w:eastAsia="Times New Roman" w:hAnsi="Consolas" w:cs="Times New Roman"/>
-          <w:color w:val="6272A4"/>
-          <w:sz w:val="21"/>
-          <w:szCs w:val="21"/>
-          <w:lang w:val="es-MX"/>
-        </w:rPr>
-        <w:t>    ||________  _______||   _______||  </w:t>
-      </w:r>
-    </w:p>
-    <w:p>
-      <w:pPr>
-        <w:shd w:val="clear" w:color="auto" w:fill="282A36"/>
-        <w:spacing w:after="0" w:line="285" w:lineRule="atLeast"/>
-        <w:rPr>
-          <w:rFonts w:ascii="Consolas" w:eastAsia="Times New Roman" w:hAnsi="Consolas" w:cs="Times New Roman"/>
-          <w:color w:val="F8F8F2"/>
-          <w:sz w:val="21"/>
-          <w:szCs w:val="21"/>
-          <w:lang w:val="es-MX"/>
-        </w:rPr>
-      </w:pPr>
-    </w:p>
-    <w:p>
-      <w:pPr>
-        <w:shd w:val="clear" w:color="auto" w:fill="282A36"/>
-        <w:spacing w:after="0" w:line="285" w:lineRule="atLeast"/>
-        <w:rPr>
-          <w:rFonts w:ascii="Consolas" w:eastAsia="Times New Roman" w:hAnsi="Consolas" w:cs="Times New Roman"/>
-          <w:color w:val="F8F8F2"/>
-          <w:sz w:val="21"/>
-          <w:szCs w:val="21"/>
-          <w:lang w:val="es-MX"/>
-        </w:rPr>
-      </w:pPr>
-      <w:r>
-        <w:rPr>
-          <w:rFonts w:ascii="Consolas" w:eastAsia="Times New Roman" w:hAnsi="Consolas" w:cs="Times New Roman"/>
-          <w:color w:val="6272A4"/>
-          <w:sz w:val="21"/>
-          <w:szCs w:val="21"/>
-          <w:lang w:val="es-MX"/>
-        </w:rPr>
-        <w:t>    *********************************************************************************</w:t>
-      </w:r>
-    </w:p>
-    <w:p>
-      <w:pPr>
-        <w:shd w:val="clear" w:color="auto" w:fill="282A36"/>
-        <w:spacing w:after="0" w:line="285" w:lineRule="atLeast"/>
-        <w:rPr>
-          <w:rFonts w:ascii="Consolas" w:eastAsia="Times New Roman" w:hAnsi="Consolas" w:cs="Times New Roman"/>
-          <w:color w:val="F8F8F2"/>
-          <w:sz w:val="21"/>
-          <w:szCs w:val="21"/>
-          <w:lang w:val="es-MX"/>
-        </w:rPr>
-      </w:pPr>
-    </w:p>
-    <w:p>
-      <w:pPr>
-        <w:shd w:val="clear" w:color="auto" w:fill="282A36"/>
-        <w:spacing w:after="0" w:line="285" w:lineRule="atLeast"/>
-        <w:rPr>
-          <w:rFonts w:ascii="Consolas" w:eastAsia="Times New Roman" w:hAnsi="Consolas" w:cs="Times New Roman"/>
-          <w:color w:val="F8F8F2"/>
-          <w:sz w:val="21"/>
-          <w:szCs w:val="21"/>
-          <w:lang w:val="es-MX"/>
-        </w:rPr>
-      </w:pPr>
-      <w:r>
-        <w:rPr>
-          <w:rFonts w:ascii="Consolas" w:eastAsia="Times New Roman" w:hAnsi="Consolas" w:cs="Times New Roman"/>
-          <w:color w:val="6272A4"/>
-          <w:sz w:val="21"/>
-          <w:szCs w:val="21"/>
-          <w:lang w:val="es-MX"/>
-        </w:rPr>
-        <w:t xml:space="preserve">    Se les puede decir a sus colores </w:t>
-      </w:r>
-    </w:p>
-    <w:p>
-      <w:pPr>
-        <w:shd w:val="clear" w:color="auto" w:fill="282A36"/>
-        <w:spacing w:after="0" w:line="285" w:lineRule="atLeast"/>
-        <w:rPr>
-          <w:rFonts w:ascii="Consolas" w:eastAsia="Times New Roman" w:hAnsi="Consolas" w:cs="Times New Roman"/>
-          <w:color w:val="F8F8F2"/>
-          <w:sz w:val="21"/>
-          <w:szCs w:val="21"/>
-          <w:lang w:val="es-MX"/>
-        </w:rPr>
-      </w:pPr>
-      <w:r>
-        <w:rPr>
-          <w:rFonts w:ascii="Consolas" w:eastAsia="Times New Roman" w:hAnsi="Consolas" w:cs="Times New Roman"/>
-          <w:color w:val="6272A4"/>
-          <w:sz w:val="21"/>
-          <w:szCs w:val="21"/>
-          <w:lang w:val="es-MX"/>
-        </w:rPr>
-        <w:t>    Funciona en cualquier navegador moderno.</w:t>
-      </w:r>
-    </w:p>
-    <w:p>
-      <w:pPr>
-        <w:shd w:val="clear" w:color="auto" w:fill="282A36"/>
-        <w:spacing w:after="0" w:line="285" w:lineRule="atLeast"/>
-        <w:rPr>
-          <w:rFonts w:ascii="Consolas" w:eastAsia="Times New Roman" w:hAnsi="Consolas" w:cs="Times New Roman"/>
-          <w:color w:val="F8F8F2"/>
-          <w:sz w:val="21"/>
-          <w:szCs w:val="21"/>
-          <w:lang w:val="es-MX"/>
-        </w:rPr>
-      </w:pPr>
-    </w:p>
-    <w:p>
-      <w:pPr>
-        <w:shd w:val="clear" w:color="auto" w:fill="282A36"/>
-        <w:spacing w:after="0" w:line="285" w:lineRule="atLeast"/>
-        <w:rPr>
-          <w:rFonts w:ascii="Consolas" w:eastAsia="Times New Roman" w:hAnsi="Consolas" w:cs="Times New Roman"/>
-          <w:color w:val="F8F8F2"/>
-          <w:sz w:val="21"/>
-          <w:szCs w:val="21"/>
-        </w:rPr>
-      </w:pPr>
-      <w:r>
-        <w:rPr>
-          <w:rFonts w:ascii="Consolas" w:eastAsia="Times New Roman" w:hAnsi="Consolas" w:cs="Times New Roman"/>
-          <w:color w:val="6272A4"/>
-          <w:sz w:val="21"/>
-          <w:szCs w:val="21"/>
-          <w:lang w:val="es-MX"/>
-        </w:rPr>
-        <w:t xml:space="preserve">    </w:t>
-      </w:r>
-      <w:r>
-        <w:rPr>
-          <w:rFonts w:ascii="Consolas" w:eastAsia="Times New Roman" w:hAnsi="Consolas" w:cs="Times New Roman"/>
-          <w:color w:val="6272A4"/>
-          <w:sz w:val="21"/>
-          <w:szCs w:val="21"/>
-        </w:rPr>
-        <w:t>-</w:t>
-      </w:r>
-      <w:proofErr w:type="spellStart"/>
-      <w:r>
-        <w:rPr>
-          <w:rFonts w:ascii="Consolas" w:eastAsia="Times New Roman" w:hAnsi="Consolas" w:cs="Times New Roman"/>
-          <w:color w:val="6272A4"/>
-          <w:sz w:val="21"/>
-          <w:szCs w:val="21"/>
-        </w:rPr>
-        <w:t>por</w:t>
-      </w:r>
-      <w:proofErr w:type="spellEnd"/>
-      <w:r>
-        <w:rPr>
-          <w:rFonts w:ascii="Consolas" w:eastAsia="Times New Roman" w:hAnsi="Consolas" w:cs="Times New Roman"/>
-          <w:color w:val="6272A4"/>
-          <w:sz w:val="21"/>
-          <w:szCs w:val="21"/>
-        </w:rPr>
-        <w:t xml:space="preserve"> </w:t>
-      </w:r>
-      <w:proofErr w:type="spellStart"/>
-      <w:r>
-        <w:rPr>
-          <w:rFonts w:ascii="Consolas" w:eastAsia="Times New Roman" w:hAnsi="Consolas" w:cs="Times New Roman"/>
-          <w:color w:val="6272A4"/>
-          <w:sz w:val="21"/>
-          <w:szCs w:val="21"/>
-        </w:rPr>
-        <w:t>nombre</w:t>
-      </w:r>
-      <w:proofErr w:type="spellEnd"/>
-    </w:p>
-    <w:p>
-      <w:pPr>
-        <w:shd w:val="clear" w:color="auto" w:fill="282A36"/>
-        <w:spacing w:after="0" w:line="285" w:lineRule="atLeast"/>
-        <w:rPr>
-          <w:rFonts w:ascii="Consolas" w:eastAsia="Times New Roman" w:hAnsi="Consolas" w:cs="Times New Roman"/>
-          <w:color w:val="F8F8F2"/>
-          <w:sz w:val="21"/>
-          <w:szCs w:val="21"/>
-        </w:rPr>
-      </w:pPr>
-      <w:r>
-        <w:rPr>
-          <w:rFonts w:ascii="Consolas" w:eastAsia="Times New Roman" w:hAnsi="Consolas" w:cs="Times New Roman"/>
-          <w:color w:val="6272A4"/>
-          <w:sz w:val="21"/>
-          <w:szCs w:val="21"/>
-        </w:rPr>
-        <w:t xml:space="preserve">        </w:t>
-      </w:r>
-      <w:proofErr w:type="spellStart"/>
-      <w:proofErr w:type="gramStart"/>
-      <w:r>
-        <w:rPr>
-          <w:rFonts w:ascii="Consolas" w:eastAsia="Times New Roman" w:hAnsi="Consolas" w:cs="Times New Roman"/>
-          <w:color w:val="6272A4"/>
-          <w:sz w:val="21"/>
-          <w:szCs w:val="21"/>
-        </w:rPr>
-        <w:t>color:blue</w:t>
-      </w:r>
-      <w:proofErr w:type="spellEnd"/>
-      <w:proofErr w:type="gramEnd"/>
-      <w:r>
-        <w:rPr>
-          <w:rFonts w:ascii="Consolas" w:eastAsia="Times New Roman" w:hAnsi="Consolas" w:cs="Times New Roman"/>
-          <w:color w:val="6272A4"/>
-          <w:sz w:val="21"/>
-          <w:szCs w:val="21"/>
-        </w:rPr>
-        <w:t>;</w:t>
-      </w:r>
-    </w:p>
-    <w:p>
-      <w:pPr>
-        <w:shd w:val="clear" w:color="auto" w:fill="282A36"/>
-        <w:spacing w:after="0" w:line="285" w:lineRule="atLeast"/>
-        <w:rPr>
-          <w:rFonts w:ascii="Consolas" w:eastAsia="Times New Roman" w:hAnsi="Consolas" w:cs="Times New Roman"/>
-          <w:color w:val="F8F8F2"/>
-          <w:sz w:val="21"/>
-          <w:szCs w:val="21"/>
-        </w:rPr>
-      </w:pPr>
-      <w:r>
-        <w:rPr>
-          <w:rFonts w:ascii="Consolas" w:eastAsia="Times New Roman" w:hAnsi="Consolas" w:cs="Times New Roman"/>
-          <w:color w:val="6272A4"/>
-          <w:sz w:val="21"/>
-          <w:szCs w:val="21"/>
-        </w:rPr>
-        <w:t xml:space="preserve">        </w:t>
-      </w:r>
-      <w:proofErr w:type="spellStart"/>
-      <w:proofErr w:type="gramStart"/>
-      <w:r>
-        <w:rPr>
-          <w:rFonts w:ascii="Consolas" w:eastAsia="Times New Roman" w:hAnsi="Consolas" w:cs="Times New Roman"/>
-          <w:color w:val="6272A4"/>
-          <w:sz w:val="21"/>
-          <w:szCs w:val="21"/>
-        </w:rPr>
-        <w:t>color:black</w:t>
-      </w:r>
-      <w:proofErr w:type="spellEnd"/>
-      <w:proofErr w:type="gramEnd"/>
-      <w:r>
-        <w:rPr>
-          <w:rFonts w:ascii="Consolas" w:eastAsia="Times New Roman" w:hAnsi="Consolas" w:cs="Times New Roman"/>
-          <w:color w:val="6272A4"/>
-          <w:sz w:val="21"/>
-          <w:szCs w:val="21"/>
-        </w:rPr>
-        <w:t>;</w:t>
-      </w:r>
-    </w:p>
-    <w:p>
-      <w:pPr>
-        <w:shd w:val="clear" w:color="auto" w:fill="282A36"/>
-        <w:spacing w:after="0" w:line="285" w:lineRule="atLeast"/>
-        <w:rPr>
-          <w:rFonts w:ascii="Consolas" w:eastAsia="Times New Roman" w:hAnsi="Consolas" w:cs="Times New Roman"/>
-          <w:color w:val="F8F8F2"/>
-          <w:sz w:val="21"/>
-          <w:szCs w:val="21"/>
-        </w:rPr>
-      </w:pPr>
-      <w:r>
-        <w:rPr>
-          <w:rFonts w:ascii="Consolas" w:eastAsia="Times New Roman" w:hAnsi="Consolas" w:cs="Times New Roman"/>
-          <w:color w:val="6272A4"/>
-          <w:sz w:val="21"/>
-          <w:szCs w:val="21"/>
-        </w:rPr>
-        <w:t xml:space="preserve">        </w:t>
-      </w:r>
-      <w:proofErr w:type="spellStart"/>
-      <w:proofErr w:type="gramStart"/>
-      <w:r>
-        <w:rPr>
-          <w:rFonts w:ascii="Consolas" w:eastAsia="Times New Roman" w:hAnsi="Consolas" w:cs="Times New Roman"/>
-          <w:color w:val="6272A4"/>
-          <w:sz w:val="21"/>
-          <w:szCs w:val="21"/>
-        </w:rPr>
-        <w:t>color:cornflowerblue</w:t>
-      </w:r>
-      <w:proofErr w:type="spellEnd"/>
-      <w:proofErr w:type="gramEnd"/>
     </w:p>
     <w:p>
       <w:pPr>
@@ -3443,6 +3388,7 @@
           <w:color w:val="F8F8F2"/>
           <w:sz w:val="21"/>
           <w:szCs w:val="21"/>
+          <w:lang w:val="es-MX"/>
         </w:rPr>
       </w:pPr>
       <w:r>
@@ -3461,6 +3407,7 @@
           <w:color w:val="6272A4"/>
           <w:sz w:val="21"/>
           <w:szCs w:val="21"/>
+          <w:lang w:val="es-MX"/>
         </w:rPr>
         <w:t>*********************************************************************************</w:t>
       </w:r>
@@ -3474,14 +3421,16 @@
           <w:color w:val="F8F8F2"/>
           <w:sz w:val="21"/>
           <w:szCs w:val="21"/>
-        </w:rPr>
-      </w:pPr>
-      <w:r>
-        <w:rPr>
-          <w:rFonts w:ascii="Consolas" w:eastAsia="Times New Roman" w:hAnsi="Consolas" w:cs="Times New Roman"/>
-          <w:color w:val="6272A4"/>
-          <w:sz w:val="21"/>
-          <w:szCs w:val="21"/>
+          <w:lang w:val="es-MX"/>
+        </w:rPr>
+      </w:pPr>
+      <w:r>
+        <w:rPr>
+          <w:rFonts w:ascii="Consolas" w:eastAsia="Times New Roman" w:hAnsi="Consolas" w:cs="Times New Roman"/>
+          <w:color w:val="6272A4"/>
+          <w:sz w:val="21"/>
+          <w:szCs w:val="21"/>
+          <w:lang w:val="es-MX"/>
         </w:rPr>
         <w:t>    D I S P L A Y</w:t>
       </w:r>
@@ -3495,14 +3444,16 @@
           <w:color w:val="F8F8F2"/>
           <w:sz w:val="21"/>
           <w:szCs w:val="21"/>
-        </w:rPr>
-      </w:pPr>
-      <w:r>
-        <w:rPr>
-          <w:rFonts w:ascii="Consolas" w:eastAsia="Times New Roman" w:hAnsi="Consolas" w:cs="Times New Roman"/>
-          <w:color w:val="6272A4"/>
-          <w:sz w:val="21"/>
-          <w:szCs w:val="21"/>
+          <w:lang w:val="es-MX"/>
+        </w:rPr>
+      </w:pPr>
+      <w:r>
+        <w:rPr>
+          <w:rFonts w:ascii="Consolas" w:eastAsia="Times New Roman" w:hAnsi="Consolas" w:cs="Times New Roman"/>
+          <w:color w:val="6272A4"/>
+          <w:sz w:val="21"/>
+          <w:szCs w:val="21"/>
+          <w:lang w:val="es-MX"/>
         </w:rPr>
         <w:t>    *********************************************************************************</w:t>
       </w:r>
@@ -3516,111 +3467,75 @@
           <w:color w:val="F8F8F2"/>
           <w:sz w:val="21"/>
           <w:szCs w:val="21"/>
-        </w:rPr>
-      </w:pPr>
-      <w:r>
-        <w:rPr>
-          <w:rFonts w:ascii="Consolas" w:eastAsia="Times New Roman" w:hAnsi="Consolas" w:cs="Times New Roman"/>
-          <w:color w:val="6272A4"/>
-          <w:sz w:val="21"/>
-          <w:szCs w:val="21"/>
-        </w:rPr>
-        <w:t xml:space="preserve">    Hay 2 </w:t>
-      </w:r>
-      <w:proofErr w:type="spellStart"/>
-      <w:r>
-        <w:rPr>
-          <w:rFonts w:ascii="Consolas" w:eastAsia="Times New Roman" w:hAnsi="Consolas" w:cs="Times New Roman"/>
-          <w:color w:val="6272A4"/>
-          <w:sz w:val="21"/>
-          <w:szCs w:val="21"/>
-        </w:rPr>
-        <w:t>tipos</w:t>
-      </w:r>
-      <w:proofErr w:type="spellEnd"/>
-      <w:r>
-        <w:rPr>
-          <w:rFonts w:ascii="Consolas" w:eastAsia="Times New Roman" w:hAnsi="Consolas" w:cs="Times New Roman"/>
-          <w:color w:val="6272A4"/>
-          <w:sz w:val="21"/>
-          <w:szCs w:val="21"/>
-        </w:rPr>
-        <w:t>: block e inline</w:t>
-      </w:r>
-    </w:p>
-    <w:p>
-      <w:pPr>
-        <w:shd w:val="clear" w:color="auto" w:fill="282A36"/>
-        <w:spacing w:after="0" w:line="285" w:lineRule="atLeast"/>
-        <w:rPr>
-          <w:rFonts w:ascii="Consolas" w:eastAsia="Times New Roman" w:hAnsi="Consolas" w:cs="Times New Roman"/>
-          <w:color w:val="F8F8F2"/>
-          <w:sz w:val="21"/>
-          <w:szCs w:val="21"/>
-        </w:rPr>
-      </w:pPr>
-    </w:p>
-    <w:p>
-      <w:pPr>
-        <w:shd w:val="clear" w:color="auto" w:fill="282A36"/>
-        <w:spacing w:after="0" w:line="285" w:lineRule="atLeast"/>
-        <w:rPr>
-          <w:rFonts w:ascii="Consolas" w:eastAsia="Times New Roman" w:hAnsi="Consolas" w:cs="Times New Roman"/>
-          <w:color w:val="F8F8F2"/>
-          <w:sz w:val="21"/>
-          <w:szCs w:val="21"/>
-        </w:rPr>
-      </w:pPr>
-      <w:r>
-        <w:rPr>
-          <w:rFonts w:ascii="Consolas" w:eastAsia="Times New Roman" w:hAnsi="Consolas" w:cs="Times New Roman"/>
-          <w:color w:val="6272A4"/>
-          <w:sz w:val="21"/>
-          <w:szCs w:val="21"/>
-        </w:rPr>
-        <w:t xml:space="preserve">    </w:t>
-      </w:r>
-      <w:proofErr w:type="spellStart"/>
-      <w:proofErr w:type="gramStart"/>
-      <w:r>
-        <w:rPr>
-          <w:rFonts w:ascii="Consolas" w:eastAsia="Times New Roman" w:hAnsi="Consolas" w:cs="Times New Roman"/>
-          <w:color w:val="6272A4"/>
-          <w:sz w:val="21"/>
-          <w:szCs w:val="21"/>
-        </w:rPr>
-        <w:t>display:block</w:t>
-      </w:r>
-      <w:proofErr w:type="spellEnd"/>
-      <w:proofErr w:type="gramEnd"/>
-      <w:r>
-        <w:rPr>
-          <w:rFonts w:ascii="Consolas" w:eastAsia="Times New Roman" w:hAnsi="Consolas" w:cs="Times New Roman"/>
-          <w:color w:val="6272A4"/>
-          <w:sz w:val="21"/>
-          <w:szCs w:val="21"/>
-        </w:rPr>
-        <w:t>;</w:t>
-      </w:r>
-    </w:p>
-    <w:p>
-      <w:pPr>
-        <w:shd w:val="clear" w:color="auto" w:fill="282A36"/>
-        <w:spacing w:after="0" w:line="285" w:lineRule="atLeast"/>
-        <w:rPr>
-          <w:rFonts w:ascii="Consolas" w:eastAsia="Times New Roman" w:hAnsi="Consolas" w:cs="Times New Roman"/>
-          <w:color w:val="F8F8F2"/>
-          <w:sz w:val="21"/>
-          <w:szCs w:val="21"/>
-          <w:lang w:val="es-MX"/>
-        </w:rPr>
-      </w:pPr>
-      <w:r>
-        <w:rPr>
-          <w:rFonts w:ascii="Consolas" w:eastAsia="Times New Roman" w:hAnsi="Consolas" w:cs="Times New Roman"/>
-          <w:color w:val="6272A4"/>
-          <w:sz w:val="21"/>
-          <w:szCs w:val="21"/>
+          <w:lang w:val="es-MX"/>
+        </w:rPr>
+      </w:pPr>
+      <w:r>
+        <w:rPr>
+          <w:rFonts w:ascii="Consolas" w:eastAsia="Times New Roman" w:hAnsi="Consolas" w:cs="Times New Roman"/>
+          <w:color w:val="6272A4"/>
+          <w:sz w:val="21"/>
+          <w:szCs w:val="21"/>
+          <w:lang w:val="es-MX"/>
+        </w:rPr>
+        <w:t>    Hay 2 tipos: block e inline</w:t>
+      </w:r>
+    </w:p>
+    <w:p>
+      <w:pPr>
+        <w:shd w:val="clear" w:color="auto" w:fill="282A36"/>
+        <w:spacing w:after="0" w:line="285" w:lineRule="atLeast"/>
+        <w:rPr>
+          <w:rFonts w:ascii="Consolas" w:eastAsia="Times New Roman" w:hAnsi="Consolas" w:cs="Times New Roman"/>
+          <w:color w:val="F8F8F2"/>
+          <w:sz w:val="21"/>
+          <w:szCs w:val="21"/>
+          <w:lang w:val="es-MX"/>
+        </w:rPr>
+      </w:pPr>
+    </w:p>
+    <w:p>
+      <w:pPr>
+        <w:shd w:val="clear" w:color="auto" w:fill="282A36"/>
+        <w:spacing w:after="0" w:line="285" w:lineRule="atLeast"/>
+        <w:rPr>
+          <w:rFonts w:ascii="Consolas" w:eastAsia="Times New Roman" w:hAnsi="Consolas" w:cs="Times New Roman"/>
+          <w:color w:val="F8F8F2"/>
+          <w:sz w:val="21"/>
+          <w:szCs w:val="21"/>
+          <w:lang w:val="es-MX"/>
+        </w:rPr>
+      </w:pPr>
+      <w:r>
+        <w:rPr>
+          <w:rFonts w:ascii="Consolas" w:eastAsia="Times New Roman" w:hAnsi="Consolas" w:cs="Times New Roman"/>
+          <w:color w:val="6272A4"/>
+          <w:sz w:val="21"/>
+          <w:szCs w:val="21"/>
+          <w:lang w:val="es-MX"/>
+        </w:rPr>
+        <w:t>    display:block;</w:t>
+      </w:r>
+    </w:p>
+    <w:p>
+      <w:pPr>
+        <w:shd w:val="clear" w:color="auto" w:fill="282A36"/>
+        <w:spacing w:after="0" w:line="285" w:lineRule="atLeast"/>
+        <w:rPr>
+          <w:rFonts w:ascii="Consolas" w:eastAsia="Times New Roman" w:hAnsi="Consolas" w:cs="Times New Roman"/>
+          <w:color w:val="F8F8F2"/>
+          <w:sz w:val="21"/>
+          <w:szCs w:val="21"/>
+          <w:lang w:val="es-MX"/>
+        </w:rPr>
+      </w:pPr>
+      <w:r>
+        <w:rPr>
+          <w:rFonts w:ascii="Consolas" w:eastAsia="Times New Roman" w:hAnsi="Consolas" w:cs="Times New Roman"/>
+          <w:color w:val="6272A4"/>
+          <w:sz w:val="21"/>
+          <w:szCs w:val="21"/>
+          <w:lang w:val="es-MX"/>
         </w:rPr>
         <w:t xml:space="preserve">        </w:t>
       </w:r>
@@ -5938,7 +5853,6 @@
           <w:color w:val="F8F8F2"/>
           <w:sz w:val="21"/>
           <w:szCs w:val="21"/>
-          <w:lang w:val="es-MX"/>
         </w:rPr>
       </w:pPr>
       <w:r>
@@ -5957,7 +5871,6 @@
           <w:color w:val="6272A4"/>
           <w:sz w:val="21"/>
           <w:szCs w:val="21"/>
-          <w:lang w:val="es-MX"/>
         </w:rPr>
         <w:t>}</w:t>
       </w:r>
@@ -5971,31 +5884,39 @@
           <w:color w:val="F8F8F2"/>
           <w:sz w:val="21"/>
           <w:szCs w:val="21"/>
-          <w:lang w:val="es-MX"/>
-        </w:rPr>
-      </w:pPr>
-    </w:p>
-    <w:p>
-      <w:pPr>
-        <w:shd w:val="clear" w:color="auto" w:fill="282A36"/>
-        <w:spacing w:after="0" w:line="285" w:lineRule="atLeast"/>
-        <w:rPr>
-          <w:rFonts w:ascii="Consolas" w:eastAsia="Times New Roman" w:hAnsi="Consolas" w:cs="Times New Roman"/>
-          <w:color w:val="F8F8F2"/>
-          <w:sz w:val="21"/>
-          <w:szCs w:val="21"/>
-          <w:lang w:val="es-MX"/>
-        </w:rPr>
-      </w:pPr>
-      <w:r>
-        <w:rPr>
-          <w:rFonts w:ascii="Consolas" w:eastAsia="Times New Roman" w:hAnsi="Consolas" w:cs="Times New Roman"/>
-          <w:color w:val="6272A4"/>
-          <w:sz w:val="21"/>
-          <w:szCs w:val="21"/>
-          <w:lang w:val="es-MX"/>
-        </w:rPr>
-        <w:t>    NOTA IMPORTANTE!!!!</w:t>
+        </w:rPr>
+      </w:pPr>
+    </w:p>
+    <w:p>
+      <w:pPr>
+        <w:shd w:val="clear" w:color="auto" w:fill="282A36"/>
+        <w:spacing w:after="0" w:line="285" w:lineRule="atLeast"/>
+        <w:rPr>
+          <w:rFonts w:ascii="Consolas" w:eastAsia="Times New Roman" w:hAnsi="Consolas" w:cs="Times New Roman"/>
+          <w:color w:val="F8F8F2"/>
+          <w:sz w:val="21"/>
+          <w:szCs w:val="21"/>
+          <w:lang w:val="es-MX"/>
+        </w:rPr>
+      </w:pPr>
+      <w:r>
+        <w:rPr>
+          <w:rFonts w:ascii="Consolas" w:eastAsia="Times New Roman" w:hAnsi="Consolas" w:cs="Times New Roman"/>
+          <w:color w:val="6272A4"/>
+          <w:sz w:val="21"/>
+          <w:szCs w:val="21"/>
+        </w:rPr>
+        <w:t xml:space="preserve">    </w:t>
+      </w:r>
+      <w:r>
+        <w:rPr>
+          <w:rFonts w:ascii="Consolas" w:eastAsia="Times New Roman" w:hAnsi="Consolas" w:cs="Times New Roman"/>
+          <w:color w:val="6272A4"/>
+          <w:sz w:val="21"/>
+          <w:szCs w:val="21"/>
+          <w:lang w:val="es-MX"/>
+        </w:rPr>
+        <w:t>NOTA IMPORTANTE!!!!</w:t>
       </w:r>
     </w:p>
     <w:p>

</xml_diff>